<commit_message>
Add something to the report
</commit_message>
<xml_diff>
--- a/ProjectReport.docx
+++ b/ProjectReport.docx
@@ -1,8 +1,8 @@
 
 <file path=word/document.xml><?xml version="1.0" encoding="utf-8"?>
-<w:document xmlns:wpc="http://schemas.microsoft.com/office/word/2010/wordprocessingCanvas" xmlns:mc="http://schemas.openxmlformats.org/markup-compatibility/2006" xmlns:o="urn:schemas-microsoft-com:office:office" xmlns:r="http://schemas.openxmlformats.org/officeDocument/2006/relationships" xmlns:m="http://schemas.openxmlformats.org/officeDocument/2006/math" xmlns:v="urn:schemas-microsoft-com:vml" xmlns:wp14="http://schemas.microsoft.com/office/word/2010/wordprocessingDrawing" xmlns:wp="http://schemas.openxmlformats.org/drawingml/2006/wordprocessingDrawing" xmlns:w10="urn:schemas-microsoft-com:office:word" xmlns:w="http://schemas.openxmlformats.org/wordprocessingml/2006/main" xmlns:w14="http://schemas.microsoft.com/office/word/2010/wordml" xmlns:w15="http://schemas.microsoft.com/office/word/2012/wordml" xmlns:wpg="http://schemas.microsoft.com/office/word/2010/wordprocessingGroup" xmlns:wpi="http://schemas.microsoft.com/office/word/2010/wordprocessingInk" xmlns:wne="http://schemas.microsoft.com/office/word/2006/wordml" xmlns:wps="http://schemas.microsoft.com/office/word/2010/wordprocessingShape" xmlns:a="http://schemas.openxmlformats.org/drawingml/2006/main" xmlns:pic="http://schemas.openxmlformats.org/drawingml/2006/picture" xmlns:a14="http://schemas.microsoft.com/office/drawing/2010/main" mc:Ignorable="w14 w15 wp14">
+<w:document xmlns:wpc="http://schemas.microsoft.com/office/word/2010/wordprocessingCanvas" xmlns:mc="http://schemas.openxmlformats.org/markup-compatibility/2006" xmlns:o="urn:schemas-microsoft-com:office:office" xmlns:r="http://schemas.openxmlformats.org/officeDocument/2006/relationships" xmlns:m="http://schemas.openxmlformats.org/officeDocument/2006/math" xmlns:v="urn:schemas-microsoft-com:vml" xmlns:wp14="http://schemas.microsoft.com/office/word/2010/wordprocessingDrawing" xmlns:wp="http://schemas.openxmlformats.org/drawingml/2006/wordprocessingDrawing" xmlns:w10="urn:schemas-microsoft-com:office:word" xmlns:w="http://schemas.openxmlformats.org/wordprocessingml/2006/main" xmlns:w14="http://schemas.microsoft.com/office/word/2010/wordml" xmlns:w15="http://schemas.microsoft.com/office/word/2012/wordml" xmlns:wpg="http://schemas.microsoft.com/office/word/2010/wordprocessingGroup" xmlns:wpi="http://schemas.microsoft.com/office/word/2010/wordprocessingInk" xmlns:wne="http://schemas.microsoft.com/office/word/2006/wordml" xmlns:wps="http://schemas.microsoft.com/office/word/2010/wordprocessingShape" mc:Ignorable="w14 w15 wp14">
   <w:body>
-    <w:p xmlns:wp14="http://schemas.microsoft.com/office/word/2010/wordml" wp14:noSpellErr="1" wp14:textId="502B0289">
+    <w:p>
       <w:pPr>
         <w:jc w:val="center"/>
         <w:rPr>
@@ -11,25 +11,17 @@
       </w:pPr>
       <w:r>
         <w:rPr>
-          <w:b w:val="1"/>
-          <w:bCs w:val="1"/>
+          <w:b/>
+          <w:bCs/>
           <w:sz w:val="32"/>
           <w:szCs w:val="32"/>
         </w:rPr>
-        <w:t xml:space="preserve">Group Project </w:t>
-      </w:r>
-      <w:r>
-        <w:rPr>
-          <w:b w:val="1"/>
-          <w:bCs w:val="1"/>
-          <w:sz w:val="32"/>
-          <w:szCs w:val="32"/>
-        </w:rPr>
-        <w:t>Report - Brainstorm</w:t>
+        <w:t>Group Project Report - Brainstorm</w:t>
       </w:r>
       <w:r>
         <w:br/>
       </w:r>
+      <w:proofErr w:type="gramStart"/>
       <w:r>
         <w:rPr>
           <w:sz w:val="28"/>
@@ -37,6 +29,7 @@
         </w:rPr>
         <w:t>Due</w:t>
       </w:r>
+      <w:proofErr w:type="gramEnd"/>
       <w:r>
         <w:rPr>
           <w:sz w:val="28"/>
@@ -59,8 +52,6 @@
         </w:rPr>
         <w:t>, 2016</w:t>
       </w:r>
-      <w:proofErr w:type="gramStart"/>
-      <w:proofErr w:type="gramEnd"/>
     </w:p>
     <w:tbl>
       <w:tblPr>
@@ -73,13 +64,13 @@
         <w:gridCol w:w="3117"/>
         <w:gridCol w:w="3117"/>
       </w:tblGrid>
-      <w:tr xmlns:wp14="http://schemas.microsoft.com/office/word/2010/wordml" wp14:textId="77777777">
+      <w:tr>
         <w:tc>
           <w:tcPr>
             <w:tcW w:w="3116" w:type="dxa"/>
             <w:shd w:val="clear" w:color="auto" w:fill="BDD6EE" w:themeFill="accent1" w:themeFillTint="66"/>
           </w:tcPr>
-          <w:p wp14:textId="77777777">
+          <w:p>
             <w:pPr>
               <w:jc w:val="center"/>
               <w:rPr>
@@ -101,7 +92,7 @@
             <w:tcW w:w="3117" w:type="dxa"/>
             <w:shd w:val="clear" w:color="auto" w:fill="BDD6EE" w:themeFill="accent1" w:themeFillTint="66"/>
           </w:tcPr>
-          <w:p wp14:textId="77777777">
+          <w:p>
             <w:pPr>
               <w:jc w:val="center"/>
               <w:rPr>
@@ -123,7 +114,7 @@
             <w:tcW w:w="3117" w:type="dxa"/>
             <w:shd w:val="clear" w:color="auto" w:fill="BDD6EE" w:themeFill="accent1" w:themeFillTint="66"/>
           </w:tcPr>
-          <w:p wp14:textId="77777777">
+          <w:p>
             <w:pPr>
               <w:jc w:val="center"/>
               <w:rPr>
@@ -141,12 +132,12 @@
           </w:p>
         </w:tc>
       </w:tr>
-      <w:tr xmlns:wp14="http://schemas.microsoft.com/office/word/2010/wordml" wp14:textId="77777777">
+      <w:tr>
         <w:tc>
           <w:tcPr>
             <w:tcW w:w="3116" w:type="dxa"/>
           </w:tcPr>
-          <w:p wp14:textId="77777777">
+          <w:p>
             <w:pPr>
               <w:rPr>
                 <w:sz w:val="28"/>
@@ -166,7 +157,7 @@
           <w:tcPr>
             <w:tcW w:w="3117" w:type="dxa"/>
           </w:tcPr>
-          <w:p wp14:textId="77777777">
+          <w:p>
             <w:pPr>
               <w:rPr>
                 <w:sz w:val="28"/>
@@ -186,7 +177,7 @@
           <w:tcPr>
             <w:tcW w:w="3117" w:type="dxa"/>
           </w:tcPr>
-          <w:p wp14:textId="77777777">
+          <w:p>
             <w:pPr>
               <w:rPr>
                 <w:sz w:val="28"/>
@@ -203,12 +194,12 @@
           </w:p>
         </w:tc>
       </w:tr>
-      <w:tr xmlns:wp14="http://schemas.microsoft.com/office/word/2010/wordml" wp14:textId="77777777">
+      <w:tr>
         <w:tc>
           <w:tcPr>
             <w:tcW w:w="3116" w:type="dxa"/>
           </w:tcPr>
-          <w:p wp14:textId="77777777">
+          <w:p>
             <w:pPr>
               <w:rPr>
                 <w:sz w:val="28"/>
@@ -246,7 +237,7 @@
           <w:tcPr>
             <w:tcW w:w="3117" w:type="dxa"/>
           </w:tcPr>
-          <w:p wp14:textId="77777777">
+          <w:p>
             <w:pPr>
               <w:rPr>
                 <w:sz w:val="28"/>
@@ -266,7 +257,7 @@
           <w:tcPr>
             <w:tcW w:w="3117" w:type="dxa"/>
           </w:tcPr>
-          <w:p wp14:textId="77777777">
+          <w:p>
             <w:pPr>
               <w:rPr>
                 <w:sz w:val="28"/>
@@ -283,33 +274,24 @@
           </w:p>
         </w:tc>
       </w:tr>
-      <w:tr xmlns:wp14="http://schemas.microsoft.com/office/word/2010/wordml" wp14:textId="77777777">
+      <w:tr>
         <w:tc>
           <w:tcPr>
             <w:tcW w:w="3116" w:type="dxa"/>
           </w:tcPr>
-          <w:p wp14:textId="77777777">
-            <w:pPr>
-              <w:rPr>
-                <w:sz w:val="28"/>
-                <w:szCs w:val="28"/>
-              </w:rPr>
-            </w:pPr>
-            <w:proofErr w:type="spellStart"/>
-            <w:r>
-              <w:rPr>
-                <w:sz w:val="28"/>
-                <w:szCs w:val="28"/>
-              </w:rPr>
-              <w:t>Chaoran</w:t>
-            </w:r>
-            <w:proofErr w:type="spellEnd"/>
-            <w:r>
-              <w:rPr>
-                <w:sz w:val="28"/>
-                <w:szCs w:val="28"/>
-              </w:rPr>
-              <w:t xml:space="preserve"> Zhou</w:t>
+          <w:p>
+            <w:pPr>
+              <w:rPr>
+                <w:sz w:val="28"/>
+                <w:szCs w:val="28"/>
+              </w:rPr>
+            </w:pPr>
+            <w:r>
+              <w:rPr>
+                <w:sz w:val="28"/>
+                <w:szCs w:val="28"/>
+              </w:rPr>
+              <w:t>Chaoran Zhou</w:t>
             </w:r>
           </w:p>
         </w:tc>
@@ -317,7 +299,7 @@
           <w:tcPr>
             <w:tcW w:w="3117" w:type="dxa"/>
           </w:tcPr>
-          <w:p wp14:textId="77777777">
+          <w:p>
             <w:pPr>
               <w:rPr>
                 <w:sz w:val="28"/>
@@ -337,7 +319,7 @@
           <w:tcPr>
             <w:tcW w:w="3117" w:type="dxa"/>
           </w:tcPr>
-          <w:p wp14:textId="77777777">
+          <w:p>
             <w:pPr>
               <w:rPr>
                 <w:sz w:val="28"/>
@@ -355,7 +337,7 @@
         </w:tc>
       </w:tr>
     </w:tbl>
-    <w:p xmlns:wp14="http://schemas.microsoft.com/office/word/2010/wordml" wp14:textId="77777777">
+    <w:p>
       <w:pPr>
         <w:rPr>
           <w:sz w:val="28"/>
@@ -363,13 +345,10 @@
         </w:rPr>
       </w:pPr>
     </w:p>
-    <w:p xmlns:wp14="http://schemas.microsoft.com/office/word/2010/wordml" wp14:noSpellErr="1" wp14:textId="68CA7BB9">
-      <w:pPr/>
-      <w:bookmarkStart w:name="_GoBack" w:id="0"/>
-      <w:bookmarkEnd w:id="0"/>
-      <w:r>
-        <w:rPr>
-          <w:rFonts w:ascii="Calibri" w:hAnsi="Calibri" w:eastAsia="Calibri" w:cs="Calibri"/>
+    <w:p>
+      <w:r>
+        <w:rPr>
+          <w:rFonts w:ascii="Calibri" w:eastAsia="Calibri" w:hAnsi="Calibri" w:cs="Calibri"/>
           <w:sz w:val="28"/>
           <w:szCs w:val="28"/>
         </w:rPr>
@@ -379,11 +358,10 @@
         <w:br/>
       </w:r>
     </w:p>
-    <w:p xmlns:wp14="http://schemas.microsoft.com/office/word/2010/wordml" wp14:textId="217E1709">
-      <w:pPr/>
-      <w:r>
-        <w:rPr>
-          <w:rFonts w:ascii="Calibri" w:hAnsi="Calibri" w:eastAsia="Calibri" w:cs="Calibri"/>
+    <w:p>
+      <w:r>
+        <w:rPr>
+          <w:rFonts w:ascii="Calibri" w:eastAsia="Calibri" w:hAnsi="Calibri" w:cs="Calibri"/>
           <w:sz w:val="28"/>
           <w:szCs w:val="28"/>
         </w:rPr>
@@ -392,7 +370,7 @@
       <w:proofErr w:type="spellStart"/>
       <w:r>
         <w:rPr>
-          <w:rFonts w:ascii="Calibri" w:hAnsi="Calibri" w:eastAsia="Calibri" w:cs="Calibri"/>
+          <w:rFonts w:ascii="Calibri" w:eastAsia="Calibri" w:hAnsi="Calibri" w:cs="Calibri"/>
           <w:sz w:val="28"/>
           <w:szCs w:val="28"/>
         </w:rPr>
@@ -406,20 +384,21 @@
         </w:rPr>
         <w:t xml:space="preserve"> (</w:t>
       </w:r>
-      <w:hyperlink r:id="R32ed5c4726874ab9">
+      <w:hyperlink r:id="rId5">
         <w:r>
           <w:rPr>
             <w:rStyle w:val="Hyperlink"/>
-            <w:rFonts w:ascii="Calibri" w:hAnsi="Calibri" w:eastAsia="Calibri" w:cs="Calibri"/>
+            <w:rFonts w:ascii="Calibri" w:eastAsia="Calibri" w:hAnsi="Calibri" w:cs="Calibri"/>
             <w:sz w:val="28"/>
             <w:szCs w:val="28"/>
           </w:rPr>
           <w:t>https://jsplumbtoolkit.com</w:t>
         </w:r>
       </w:hyperlink>
-      <w:r>
-        <w:rPr>
-          <w:rFonts w:ascii="Calibri" w:hAnsi="Calibri" w:eastAsia="Calibri" w:cs="Calibri"/>
+      <w:proofErr w:type="gramStart"/>
+      <w:r>
+        <w:rPr>
+          <w:rFonts w:ascii="Calibri" w:eastAsia="Calibri" w:hAnsi="Calibri" w:cs="Calibri"/>
           <w:sz w:val="28"/>
           <w:szCs w:val="28"/>
         </w:rPr>
@@ -427,17 +406,27 @@
       </w:r>
       <w:r>
         <w:rPr>
-          <w:rFonts w:ascii="Calibri" w:hAnsi="Calibri" w:eastAsia="Calibri" w:cs="Calibri"/>
+          <w:rFonts w:ascii="Calibri" w:eastAsia="Calibri" w:hAnsi="Calibri" w:cs="Calibri"/>
           <w:sz w:val="28"/>
           <w:szCs w:val="28"/>
           <w:lang w:val="en-US"/>
         </w:rPr>
-        <w:t xml:space="preserve">, a </w:t>
+        <w:t>,</w:t>
+      </w:r>
+      <w:proofErr w:type="gramEnd"/>
+      <w:r>
+        <w:rPr>
+          <w:rFonts w:ascii="Calibri" w:eastAsia="Calibri" w:hAnsi="Calibri" w:cs="Calibri"/>
+          <w:sz w:val="28"/>
+          <w:szCs w:val="28"/>
+          <w:lang w:val="en-US"/>
+        </w:rPr>
+        <w:t xml:space="preserve"> a </w:t>
       </w:r>
       <w:proofErr w:type="spellStart"/>
       <w:r>
         <w:rPr>
-          <w:rFonts w:ascii="Calibri" w:hAnsi="Calibri" w:eastAsia="Calibri" w:cs="Calibri"/>
+          <w:rFonts w:ascii="Calibri" w:eastAsia="Calibri" w:hAnsi="Calibri" w:cs="Calibri"/>
           <w:sz w:val="28"/>
           <w:szCs w:val="28"/>
           <w:lang w:val="en-US"/>
@@ -447,33 +436,52 @@
       <w:proofErr w:type="spellEnd"/>
       <w:r>
         <w:rPr>
-          <w:rFonts w:ascii="Calibri" w:hAnsi="Calibri" w:eastAsia="Calibri" w:cs="Calibri"/>
+          <w:rFonts w:ascii="Calibri" w:eastAsia="Calibri" w:hAnsi="Calibri" w:cs="Calibri"/>
           <w:sz w:val="28"/>
           <w:szCs w:val="28"/>
           <w:lang w:val="en-US"/>
         </w:rPr>
-        <w:t xml:space="preserve"> library. Users cannot see posts in groups that they do not belong to. Users can reply to posts, delete their own posts, and rank posts with a voting system. Admin users can delete other users and anyone's posts.</w:t>
+        <w:t xml:space="preserve"> library. Users cannot see posts in groups that they do not belong to. Users can reply to posts, delete their own posts, and rank posts with a voting system. Admin users </w:t>
+      </w:r>
+      <w:proofErr w:type="gramStart"/>
+      <w:r>
+        <w:rPr>
+          <w:rFonts w:ascii="Calibri" w:eastAsia="Calibri" w:hAnsi="Calibri" w:cs="Calibri"/>
+          <w:sz w:val="28"/>
+          <w:szCs w:val="28"/>
+          <w:lang w:val="en-US"/>
+        </w:rPr>
+        <w:t>can</w:t>
+      </w:r>
+      <w:proofErr w:type="gramEnd"/>
+      <w:r>
+        <w:rPr>
+          <w:rFonts w:ascii="Calibri" w:eastAsia="Calibri" w:hAnsi="Calibri" w:cs="Calibri"/>
+          <w:sz w:val="28"/>
+          <w:szCs w:val="28"/>
+          <w:lang w:val="en-US"/>
+        </w:rPr>
+        <w:t xml:space="preserve"> delete other users and anyone's posts.</w:t>
       </w:r>
       <w:r>
         <w:br/>
       </w:r>
     </w:p>
-    <w:p xmlns:wp14="http://schemas.microsoft.com/office/word/2010/wordml" wp14:noSpellErr="1" wp14:textId="5132B37E">
-      <w:pPr/>
-      <w:r>
-        <w:rPr>
-          <w:rFonts w:ascii="Calibri" w:hAnsi="Calibri" w:eastAsia="Calibri" w:cs="Calibri"/>
+    <w:p>
+      <w:r>
+        <w:rPr>
+          <w:rFonts w:ascii="Calibri" w:eastAsia="Calibri" w:hAnsi="Calibri" w:cs="Calibri"/>
           <w:sz w:val="28"/>
           <w:szCs w:val="28"/>
           <w:lang w:val="en-US"/>
         </w:rPr>
         <w:t xml:space="preserve">Access Brainstorm here: </w:t>
       </w:r>
-      <w:hyperlink r:id="R77fff569016f48dc">
+      <w:hyperlink r:id="rId6">
         <w:r>
           <w:rPr>
             <w:rStyle w:val="Hyperlink"/>
-            <w:rFonts w:ascii="Calibri" w:hAnsi="Calibri" w:eastAsia="Calibri" w:cs="Calibri"/>
+            <w:rFonts w:ascii="Calibri" w:eastAsia="Calibri" w:hAnsi="Calibri" w:cs="Calibri"/>
             <w:sz w:val="28"/>
             <w:szCs w:val="28"/>
             <w:lang w:val="en-US"/>
@@ -482,11 +490,10 @@
         </w:r>
       </w:hyperlink>
     </w:p>
-    <w:p xmlns:wp14="http://schemas.microsoft.com/office/word/2010/wordml" wp14:noSpellErr="1" wp14:textId="10378AB2">
-      <w:pPr/>
-      <w:r>
-        <w:rPr>
-          <w:rFonts w:ascii="Calibri" w:hAnsi="Calibri" w:eastAsia="Calibri" w:cs="Calibri"/>
+    <w:p>
+      <w:r>
+        <w:rPr>
+          <w:rFonts w:ascii="Calibri" w:eastAsia="Calibri" w:hAnsi="Calibri" w:cs="Calibri"/>
           <w:sz w:val="28"/>
           <w:szCs w:val="28"/>
           <w:lang w:val="en-US"/>
@@ -494,11 +501,10 @@
         <w:t xml:space="preserve">From there you can register and login. </w:t>
       </w:r>
     </w:p>
-    <w:p xmlns:wp14="http://schemas.microsoft.com/office/word/2010/wordml" wp14:noSpellErr="1" wp14:textId="3A83B18F">
-      <w:pPr/>
-      <w:r>
-        <w:rPr>
-          <w:rFonts w:ascii="Calibri" w:hAnsi="Calibri" w:eastAsia="Calibri" w:cs="Calibri"/>
+    <w:p>
+      <w:r>
+        <w:rPr>
+          <w:rFonts w:ascii="Calibri" w:eastAsia="Calibri" w:hAnsi="Calibri" w:cs="Calibri"/>
           <w:sz w:val="28"/>
           <w:szCs w:val="28"/>
           <w:lang w:val="en-US"/>
@@ -506,11 +512,10 @@
         <w:t>To create a post, go to the User Profile page and select Create Post.</w:t>
       </w:r>
     </w:p>
-    <w:p xmlns:wp14="http://schemas.microsoft.com/office/word/2010/wordml" wp14:textId="7ACFC19F">
-      <w:pPr/>
-      <w:r>
-        <w:rPr>
-          <w:rFonts w:ascii="Calibri" w:hAnsi="Calibri" w:eastAsia="Calibri" w:cs="Calibri"/>
+    <w:p>
+      <w:r>
+        <w:rPr>
+          <w:rFonts w:ascii="Calibri" w:eastAsia="Calibri" w:hAnsi="Calibri" w:cs="Calibri"/>
           <w:sz w:val="28"/>
           <w:szCs w:val="28"/>
           <w:lang w:val="en-US"/>
@@ -520,7 +525,7 @@
       <w:proofErr w:type="spellStart"/>
       <w:r>
         <w:rPr>
-          <w:rFonts w:ascii="Calibri" w:hAnsi="Calibri" w:eastAsia="Calibri" w:cs="Calibri"/>
+          <w:rFonts w:ascii="Calibri" w:eastAsia="Calibri" w:hAnsi="Calibri" w:cs="Calibri"/>
           <w:sz w:val="28"/>
           <w:szCs w:val="28"/>
           <w:lang w:val="en-US"/>
@@ -530,7 +535,7 @@
       <w:proofErr w:type="spellEnd"/>
       <w:r>
         <w:rPr>
-          <w:rFonts w:ascii="Calibri" w:hAnsi="Calibri" w:eastAsia="Calibri" w:cs="Calibri"/>
+          <w:rFonts w:ascii="Calibri" w:eastAsia="Calibri" w:hAnsi="Calibri" w:cs="Calibri"/>
           <w:sz w:val="28"/>
           <w:szCs w:val="28"/>
           <w:lang w:val="en-US"/>
@@ -538,9 +543,8 @@
         <w:t>, juju</w:t>
       </w:r>
     </w:p>
-    <w:p xmlns:wp14="http://schemas.microsoft.com/office/word/2010/wordml" wp14:textId="108B48C0">
-      <w:pPr>
-        <w:pStyle w:val="Normal"/>
+    <w:p>
+      <w:pPr>
         <w:rPr>
           <w:sz w:val="28"/>
           <w:szCs w:val="28"/>
@@ -554,19 +558,18 @@
         <w:tblLook w:val="04A0" w:firstRow="1" w:lastRow="0" w:firstColumn="1" w:lastColumn="0" w:noHBand="0" w:noVBand="1"/>
       </w:tblPr>
       <w:tblGrid>
-        <w:gridCol w:w="2735"/>
-        <w:gridCol w:w="3847"/>
-        <w:gridCol w:w="2768"/>
+        <w:gridCol w:w="3116"/>
+        <w:gridCol w:w="3117"/>
+        <w:gridCol w:w="3117"/>
       </w:tblGrid>
-      <w:tr xmlns:wp14="http://schemas.microsoft.com/office/word/2010/wordml" wp14:textId="77777777">
+      <w:tr>
         <w:tc>
           <w:tcPr>
             <w:tcW w:w="9350" w:type="dxa"/>
             <w:gridSpan w:val="3"/>
             <w:shd w:val="clear" w:color="auto" w:fill="BDD6EE" w:themeFill="accent1" w:themeFillTint="66"/>
-            <w:tcMar/>
           </w:tcPr>
-          <w:p w14:noSpellErr="1" wp14:textId="36C53115">
+          <w:p>
             <w:pPr>
               <w:jc w:val="center"/>
               <w:rPr>
@@ -579,25 +582,17 @@
                 <w:sz w:val="28"/>
                 <w:szCs w:val="28"/>
               </w:rPr>
-              <w:t xml:space="preserve">Project </w:t>
-            </w:r>
-            <w:r>
-              <w:rPr>
-                <w:sz w:val="28"/>
-                <w:szCs w:val="28"/>
-              </w:rPr>
-              <w:t>Responsibilities</w:t>
+              <w:t>Project Responsibilities</w:t>
             </w:r>
           </w:p>
         </w:tc>
       </w:tr>
-      <w:tr xmlns:wp14="http://schemas.microsoft.com/office/word/2010/wordml" wp14:textId="77777777">
+      <w:tr>
         <w:tc>
           <w:tcPr>
             <w:tcW w:w="3116" w:type="dxa"/>
-            <w:tcMar/>
           </w:tcPr>
-          <w:p wp14:textId="77777777">
+          <w:p>
             <w:pPr>
               <w:jc w:val="center"/>
               <w:rPr>
@@ -619,9 +614,8 @@
         <w:tc>
           <w:tcPr>
             <w:tcW w:w="3117" w:type="dxa"/>
-            <w:tcMar/>
           </w:tcPr>
-          <w:p wp14:textId="77777777">
+          <w:p>
             <w:pPr>
               <w:jc w:val="center"/>
               <w:rPr>
@@ -630,7 +624,6 @@
                 <w:szCs w:val="28"/>
               </w:rPr>
             </w:pPr>
-            <w:proofErr w:type="spellStart"/>
             <w:r>
               <w:rPr>
                 <w:b/>
@@ -639,15 +632,13 @@
               </w:rPr>
               <w:t>Chaoran</w:t>
             </w:r>
-            <w:proofErr w:type="spellEnd"/>
           </w:p>
         </w:tc>
         <w:tc>
           <w:tcPr>
             <w:tcW w:w="3117" w:type="dxa"/>
-            <w:tcMar/>
           </w:tcPr>
-          <w:p wp14:textId="77777777">
+          <w:p>
             <w:pPr>
               <w:jc w:val="center"/>
               <w:rPr>
@@ -669,101 +660,100 @@
           </w:p>
         </w:tc>
       </w:tr>
-      <w:tr xmlns:wp14="http://schemas.microsoft.com/office/word/2010/wordml" wp14:textId="77777777">
+      <w:tr>
         <w:tc>
           <w:tcPr>
             <w:tcW w:w="3116" w:type="dxa"/>
-            <w:tcMar/>
           </w:tcPr>
-          <w:p wp14:noSpellErr="1">
+          <w:p>
             <w:pPr>
               <w:pStyle w:val="ListParagraph"/>
               <w:numPr>
                 <w:ilvl w:val="0"/>
-                <w:numId w:val="10"/>
+                <w:numId w:val="2"/>
               </w:numPr>
               <w:rPr>
-                <w:rFonts w:ascii="Calibri" w:hAnsi="Calibri" w:eastAsia="Calibri" w:cs="Calibri" w:asciiTheme="minorAscii" w:hAnsiTheme="minorAscii" w:eastAsiaTheme="minorAscii" w:cstheme="minorAscii"/>
-                <w:sz w:val="28"/>
-                <w:szCs w:val="28"/>
-              </w:rPr>
-            </w:pPr>
-            <w:r>
-              <w:rPr>
-                <w:rFonts w:ascii="Calibri" w:hAnsi="Calibri" w:eastAsia="Calibri" w:cs="Calibri"/>
+                <w:rFonts w:eastAsiaTheme="minorEastAsia"/>
+                <w:sz w:val="28"/>
+                <w:szCs w:val="28"/>
+              </w:rPr>
+            </w:pPr>
+            <w:r>
+              <w:rPr>
+                <w:rFonts w:ascii="Calibri" w:eastAsia="Calibri" w:hAnsi="Calibri" w:cs="Calibri"/>
                 <w:sz w:val="28"/>
                 <w:szCs w:val="28"/>
               </w:rPr>
               <w:t>Following</w:t>
             </w:r>
           </w:p>
-          <w:p wp14:noSpellErr="1">
+          <w:p>
             <w:pPr>
               <w:pStyle w:val="ListParagraph"/>
               <w:numPr>
                 <w:ilvl w:val="0"/>
-                <w:numId w:val="10"/>
+                <w:numId w:val="2"/>
               </w:numPr>
               <w:rPr>
-                <w:rFonts w:ascii="Calibri" w:hAnsi="Calibri" w:eastAsia="Calibri" w:cs="Calibri" w:asciiTheme="minorAscii" w:hAnsiTheme="minorAscii" w:eastAsiaTheme="minorAscii" w:cstheme="minorAscii"/>
-                <w:sz w:val="28"/>
-                <w:szCs w:val="28"/>
-              </w:rPr>
-            </w:pPr>
-            <w:r>
-              <w:rPr>
-                <w:rFonts w:ascii="Calibri" w:hAnsi="Calibri" w:eastAsia="Calibri" w:cs="Calibri"/>
+                <w:rFonts w:eastAsiaTheme="minorEastAsia"/>
+                <w:sz w:val="28"/>
+                <w:szCs w:val="28"/>
+              </w:rPr>
+            </w:pPr>
+            <w:r>
+              <w:rPr>
+                <w:rFonts w:ascii="Calibri" w:eastAsia="Calibri" w:hAnsi="Calibri" w:cs="Calibri"/>
                 <w:sz w:val="28"/>
                 <w:szCs w:val="28"/>
               </w:rPr>
               <w:t>AJAX search bar</w:t>
             </w:r>
           </w:p>
-          <w:p wp14:noSpellErr="1">
+          <w:p>
             <w:pPr>
               <w:pStyle w:val="ListParagraph"/>
               <w:numPr>
                 <w:ilvl w:val="0"/>
-                <w:numId w:val="10"/>
+                <w:numId w:val="2"/>
               </w:numPr>
               <w:rPr>
-                <w:rFonts w:ascii="Calibri" w:hAnsi="Calibri" w:eastAsia="Calibri" w:cs="Calibri" w:asciiTheme="minorAscii" w:hAnsiTheme="minorAscii" w:eastAsiaTheme="minorAscii" w:cstheme="minorAscii"/>
-                <w:sz w:val="28"/>
-                <w:szCs w:val="28"/>
-              </w:rPr>
-            </w:pPr>
-            <w:r>
-              <w:rPr>
-                <w:rFonts w:ascii="Calibri" w:hAnsi="Calibri" w:eastAsia="Calibri" w:cs="Calibri"/>
+                <w:rFonts w:eastAsiaTheme="minorEastAsia"/>
+                <w:sz w:val="28"/>
+                <w:szCs w:val="28"/>
+              </w:rPr>
+            </w:pPr>
+            <w:r>
+              <w:rPr>
+                <w:rFonts w:ascii="Calibri" w:eastAsia="Calibri" w:hAnsi="Calibri" w:cs="Calibri"/>
                 <w:sz w:val="28"/>
                 <w:szCs w:val="28"/>
               </w:rPr>
               <w:t>post creation</w:t>
             </w:r>
           </w:p>
-          <w:p wp14:noSpellErr="1">
+          <w:p>
             <w:pPr>
               <w:pStyle w:val="ListParagraph"/>
               <w:numPr>
                 <w:ilvl w:val="0"/>
-                <w:numId w:val="10"/>
+                <w:numId w:val="2"/>
               </w:numPr>
               <w:rPr>
-                <w:rFonts w:ascii="Calibri" w:hAnsi="Calibri" w:eastAsia="Calibri" w:cs="Calibri" w:asciiTheme="minorAscii" w:hAnsiTheme="minorAscii" w:eastAsiaTheme="minorAscii" w:cstheme="minorAscii"/>
-                <w:sz w:val="28"/>
-                <w:szCs w:val="28"/>
-              </w:rPr>
-            </w:pPr>
-            <w:r>
-              <w:rPr>
-                <w:rFonts w:ascii="Calibri" w:hAnsi="Calibri" w:eastAsia="Calibri" w:cs="Calibri"/>
+                <w:rFonts w:eastAsiaTheme="minorEastAsia"/>
+                <w:sz w:val="28"/>
+                <w:szCs w:val="28"/>
+              </w:rPr>
+            </w:pPr>
+            <w:r>
+              <w:rPr>
+                <w:rFonts w:ascii="Calibri" w:eastAsia="Calibri" w:hAnsi="Calibri" w:cs="Calibri"/>
                 <w:sz w:val="28"/>
                 <w:szCs w:val="28"/>
               </w:rPr>
               <w:t>registration</w:t>
             </w:r>
           </w:p>
-          <w:p wp14:textId="77777777">
+          <w:p>
             <w:pPr>
               <w:pStyle w:val="ListParagraph"/>
               <w:rPr>
@@ -776,90 +766,113 @@
         <w:tc>
           <w:tcPr>
             <w:tcW w:w="3117" w:type="dxa"/>
-            <w:tcMar/>
           </w:tcPr>
-          <w:p wp14:noSpellErr="1" wp14:textId="204CB9CB">
+          <w:p>
             <w:pPr>
               <w:pStyle w:val="ListParagraph"/>
               <w:numPr>
                 <w:ilvl w:val="0"/>
-                <w:numId w:val="9"/>
+                <w:numId w:val="3"/>
               </w:numPr>
               <w:rPr>
-                <w:rFonts w:ascii="Calibri" w:hAnsi="Calibri" w:eastAsia="Calibri" w:cs="Calibri" w:asciiTheme="minorAscii" w:hAnsiTheme="minorAscii" w:eastAsiaTheme="minorAscii" w:cstheme="minorAscii"/>
-                <w:sz w:val="28"/>
-                <w:szCs w:val="28"/>
-              </w:rPr>
-            </w:pPr>
-            <w:r>
-              <w:rPr>
-                <w:rFonts w:ascii="Calibri" w:hAnsi="Calibri" w:eastAsia="Calibri" w:cs="Calibri"/>
+                <w:rFonts w:eastAsiaTheme="minorEastAsia"/>
+                <w:sz w:val="28"/>
+                <w:szCs w:val="28"/>
+              </w:rPr>
+            </w:pPr>
+            <w:r>
+              <w:rPr>
+                <w:rFonts w:ascii="Calibri" w:eastAsia="Calibri" w:hAnsi="Calibri" w:cs="Calibri"/>
                 <w:sz w:val="28"/>
                 <w:szCs w:val="28"/>
               </w:rPr>
               <w:t>Login</w:t>
             </w:r>
           </w:p>
-          <w:p wp14:noSpellErr="1" wp14:textId="04B3958B">
+          <w:p>
             <w:pPr>
               <w:pStyle w:val="ListParagraph"/>
               <w:numPr>
                 <w:ilvl w:val="0"/>
-                <w:numId w:val="9"/>
+                <w:numId w:val="3"/>
               </w:numPr>
               <w:rPr>
-                <w:rFonts w:ascii="Calibri" w:hAnsi="Calibri" w:eastAsia="Calibri" w:cs="Calibri" w:asciiTheme="minorAscii" w:hAnsiTheme="minorAscii" w:eastAsiaTheme="minorAscii" w:cstheme="minorAscii"/>
-                <w:sz w:val="28"/>
-                <w:szCs w:val="28"/>
-              </w:rPr>
-            </w:pPr>
-            <w:r>
-              <w:rPr>
-                <w:rFonts w:ascii="Calibri" w:hAnsi="Calibri" w:eastAsia="Calibri" w:cs="Calibri"/>
+                <w:rFonts w:eastAsiaTheme="minorEastAsia"/>
+                <w:sz w:val="28"/>
+                <w:szCs w:val="28"/>
+              </w:rPr>
+            </w:pPr>
+            <w:r>
+              <w:rPr>
+                <w:rFonts w:ascii="Calibri" w:eastAsia="Calibri" w:hAnsi="Calibri" w:cs="Calibri"/>
                 <w:sz w:val="28"/>
                 <w:szCs w:val="28"/>
               </w:rPr>
               <w:t>Profile</w:t>
             </w:r>
           </w:p>
-          <w:p wp14:noSpellErr="1" wp14:textId="6B344182">
+          <w:p>
             <w:pPr>
               <w:pStyle w:val="ListParagraph"/>
               <w:numPr>
                 <w:ilvl w:val="0"/>
-                <w:numId w:val="9"/>
+                <w:numId w:val="3"/>
               </w:numPr>
               <w:rPr>
-                <w:rFonts w:ascii="Calibri" w:hAnsi="Calibri" w:eastAsia="Calibri" w:cs="Calibri" w:asciiTheme="minorAscii" w:hAnsiTheme="minorAscii" w:eastAsiaTheme="minorAscii" w:cstheme="minorAscii"/>
-                <w:sz w:val="28"/>
-                <w:szCs w:val="28"/>
-              </w:rPr>
-            </w:pPr>
-            <w:r>
-              <w:rPr>
-                <w:rFonts w:ascii="Calibri" w:hAnsi="Calibri" w:eastAsia="Calibri" w:cs="Calibri"/>
-                <w:sz w:val="28"/>
-                <w:szCs w:val="28"/>
-              </w:rPr>
-              <w:t>profile image uploads</w:t>
-            </w:r>
-          </w:p>
-          <w:p w14:noSpellErr="1" wp14:textId="0895BFCA">
+                <w:rFonts w:eastAsiaTheme="minorEastAsia"/>
+                <w:sz w:val="28"/>
+                <w:szCs w:val="28"/>
+              </w:rPr>
+            </w:pPr>
+            <w:r>
+              <w:rPr>
+                <w:rFonts w:ascii="Calibri" w:eastAsia="Calibri" w:hAnsi="Calibri" w:cs="Calibri"/>
+                <w:sz w:val="28"/>
+                <w:szCs w:val="28"/>
+              </w:rPr>
+              <w:t>Account</w:t>
+            </w:r>
+            <w:bookmarkStart w:id="0" w:name="_GoBack"/>
+            <w:bookmarkEnd w:id="0"/>
+          </w:p>
+          <w:p>
             <w:pPr>
               <w:pStyle w:val="ListParagraph"/>
               <w:numPr>
                 <w:ilvl w:val="0"/>
-                <w:numId w:val="9"/>
+                <w:numId w:val="3"/>
               </w:numPr>
               <w:rPr>
-                <w:rFonts w:ascii="Calibri" w:hAnsi="Calibri" w:eastAsia="Calibri" w:cs="Calibri" w:asciiTheme="minorAscii" w:hAnsiTheme="minorAscii" w:eastAsiaTheme="minorAscii" w:cstheme="minorAscii"/>
-                <w:sz w:val="28"/>
-                <w:szCs w:val="28"/>
-              </w:rPr>
-            </w:pPr>
-            <w:r>
-              <w:rPr>
-                <w:rFonts w:ascii="Calibri" w:hAnsi="Calibri" w:eastAsia="Calibri" w:cs="Calibri"/>
+                <w:rFonts w:eastAsiaTheme="minorEastAsia"/>
+                <w:sz w:val="28"/>
+                <w:szCs w:val="28"/>
+              </w:rPr>
+            </w:pPr>
+            <w:r>
+              <w:rPr>
+                <w:rFonts w:ascii="Calibri" w:eastAsia="Calibri" w:hAnsi="Calibri" w:cs="Calibri"/>
+                <w:sz w:val="28"/>
+                <w:szCs w:val="28"/>
+              </w:rPr>
+              <w:t>profile image uploads</w:t>
+            </w:r>
+          </w:p>
+          <w:p>
+            <w:pPr>
+              <w:pStyle w:val="ListParagraph"/>
+              <w:numPr>
+                <w:ilvl w:val="0"/>
+                <w:numId w:val="3"/>
+              </w:numPr>
+              <w:rPr>
+                <w:rFonts w:eastAsiaTheme="minorEastAsia"/>
+                <w:sz w:val="28"/>
+                <w:szCs w:val="28"/>
+              </w:rPr>
+            </w:pPr>
+            <w:r>
+              <w:rPr>
+                <w:rFonts w:ascii="Calibri" w:eastAsia="Calibri" w:hAnsi="Calibri" w:cs="Calibri"/>
                 <w:sz w:val="28"/>
                 <w:szCs w:val="28"/>
               </w:rPr>
@@ -870,17 +883,15 @@
         <w:tc>
           <w:tcPr>
             <w:tcW w:w="3117" w:type="dxa"/>
-            <w:tcMar/>
           </w:tcPr>
-          <w:p wp14:noSpellErr="1" wp14:textId="6B89C159">
-            <w:pPr>
-              <w:pStyle w:val="Normal"/>
+          <w:p>
+            <w:pPr>
               <w:numPr>
                 <w:ilvl w:val="0"/>
-                <w:numId w:val="8"/>
+                <w:numId w:val="4"/>
               </w:numPr>
               <w:rPr>
-                <w:rFonts w:ascii="Calibri" w:hAnsi="Calibri" w:eastAsia="Calibri" w:cs="Calibri" w:asciiTheme="minorAscii" w:hAnsiTheme="minorAscii" w:eastAsiaTheme="minorAscii" w:cstheme="minorAscii"/>
+                <w:rFonts w:eastAsiaTheme="minorEastAsia"/>
                 <w:sz w:val="28"/>
                 <w:szCs w:val="28"/>
               </w:rPr>
@@ -893,15 +904,14 @@
               <w:t>Database implementation</w:t>
             </w:r>
           </w:p>
-          <w:p wp14:textId="7D3DB3B2">
-            <w:pPr>
-              <w:pStyle w:val="Normal"/>
+          <w:p>
+            <w:pPr>
               <w:numPr>
                 <w:ilvl w:val="0"/>
-                <w:numId w:val="8"/>
+                <w:numId w:val="4"/>
               </w:numPr>
               <w:rPr>
-                <w:rFonts w:ascii="Calibri" w:hAnsi="Calibri" w:eastAsia="Calibri" w:cs="Calibri" w:asciiTheme="minorAscii" w:hAnsiTheme="minorAscii" w:eastAsiaTheme="minorAscii" w:cstheme="minorAscii"/>
+                <w:rFonts w:eastAsiaTheme="minorEastAsia"/>
                 <w:sz w:val="28"/>
                 <w:szCs w:val="28"/>
               </w:rPr>
@@ -930,15 +940,14 @@
               <w:t xml:space="preserve"> integration</w:t>
             </w:r>
           </w:p>
-          <w:p wp14:noSpellErr="1" wp14:textId="773E802F">
-            <w:pPr>
-              <w:pStyle w:val="Normal"/>
+          <w:p>
+            <w:pPr>
               <w:numPr>
                 <w:ilvl w:val="0"/>
-                <w:numId w:val="8"/>
+                <w:numId w:val="4"/>
               </w:numPr>
               <w:rPr>
-                <w:rFonts w:ascii="Calibri" w:hAnsi="Calibri" w:eastAsia="Calibri" w:cs="Calibri" w:asciiTheme="minorAscii" w:hAnsiTheme="minorAscii" w:eastAsiaTheme="minorAscii" w:cstheme="minorAscii"/>
+                <w:rFonts w:eastAsiaTheme="minorEastAsia"/>
                 <w:sz w:val="28"/>
                 <w:szCs w:val="28"/>
               </w:rPr>
@@ -951,15 +960,14 @@
               <w:t>Replies</w:t>
             </w:r>
           </w:p>
-          <w:p wp14:noSpellErr="1" wp14:textId="1BB291DE">
-            <w:pPr>
-              <w:pStyle w:val="Normal"/>
+          <w:p>
+            <w:pPr>
               <w:numPr>
                 <w:ilvl w:val="0"/>
-                <w:numId w:val="8"/>
+                <w:numId w:val="4"/>
               </w:numPr>
               <w:rPr>
-                <w:rFonts w:ascii="Calibri" w:hAnsi="Calibri" w:eastAsia="Calibri" w:cs="Calibri" w:asciiTheme="minorAscii" w:hAnsiTheme="minorAscii" w:eastAsiaTheme="minorAscii" w:cstheme="minorAscii"/>
+                <w:rFonts w:eastAsiaTheme="minorEastAsia"/>
                 <w:sz w:val="28"/>
                 <w:szCs w:val="28"/>
               </w:rPr>
@@ -972,15 +980,14 @@
               <w:t>Groups</w:t>
             </w:r>
           </w:p>
-          <w:p w14:noSpellErr="1" wp14:textId="7488CEE4">
-            <w:pPr>
-              <w:pStyle w:val="Normal"/>
+          <w:p>
+            <w:pPr>
               <w:numPr>
                 <w:ilvl w:val="0"/>
-                <w:numId w:val="8"/>
+                <w:numId w:val="4"/>
               </w:numPr>
               <w:rPr>
-                <w:rFonts w:ascii="Calibri" w:hAnsi="Calibri" w:eastAsia="Calibri" w:cs="Calibri" w:asciiTheme="minorAscii" w:hAnsiTheme="minorAscii" w:eastAsiaTheme="minorAscii" w:cstheme="minorAscii"/>
+                <w:rFonts w:eastAsiaTheme="minorEastAsia"/>
                 <w:sz w:val="28"/>
                 <w:szCs w:val="28"/>
               </w:rPr>
@@ -995,15 +1002,14 @@
           </w:p>
         </w:tc>
       </w:tr>
-      <w:tr xmlns:wp14="http://schemas.microsoft.com/office/word/2010/wordml" wp14:textId="77777777">
+      <w:tr>
         <w:tc>
           <w:tcPr>
             <w:tcW w:w="9350" w:type="dxa"/>
             <w:gridSpan w:val="3"/>
             <w:shd w:val="clear" w:color="auto" w:fill="BDD6EE" w:themeFill="accent1" w:themeFillTint="66"/>
-            <w:tcMar/>
           </w:tcPr>
-          <w:p w14:noSpellErr="1" wp14:textId="20488DA5">
+          <w:p>
             <w:pPr>
               <w:jc w:val="center"/>
               <w:rPr>
@@ -1014,16 +1020,14 @@
           </w:p>
         </w:tc>
       </w:tr>
-      <w:tr xmlns:wp14="http://schemas.microsoft.com/office/word/2010/wordml" wp14:textId="77777777">
+      <w:tr>
         <w:tc>
           <w:tcPr>
             <w:tcW w:w="3116" w:type="dxa"/>
-            <w:tcMar/>
           </w:tcPr>
-          <w:p w14:noSpellErr="1" wp14:textId="07EB3475">
+          <w:p>
             <w:pPr>
               <w:pStyle w:val="ListParagraph"/>
-              <w:bidi w:val="0"/>
               <w:rPr>
                 <w:sz w:val="28"/>
                 <w:szCs w:val="28"/>
@@ -1034,12 +1038,10 @@
         <w:tc>
           <w:tcPr>
             <w:tcW w:w="3117" w:type="dxa"/>
-            <w:tcMar/>
           </w:tcPr>
-          <w:p w14:noSpellErr="1" wp14:textId="267C37D1">
+          <w:p>
             <w:pPr>
               <w:pStyle w:val="ListParagraph"/>
-              <w:bidi w:val="0"/>
               <w:rPr>
                 <w:sz w:val="28"/>
                 <w:szCs w:val="28"/>
@@ -1050,12 +1052,10 @@
         <w:tc>
           <w:tcPr>
             <w:tcW w:w="3117" w:type="dxa"/>
-            <w:tcMar/>
           </w:tcPr>
-          <w:p wp14:textId="6C678975">
+          <w:p>
             <w:pPr>
               <w:pStyle w:val="ListParagraph"/>
-              <w:bidi w:val="0"/>
               <w:ind w:left="1080"/>
               <w:rPr>
                 <w:sz w:val="28"/>
@@ -1066,7 +1066,7 @@
         </w:tc>
       </w:tr>
     </w:tbl>
-    <w:p xmlns:wp14="http://schemas.microsoft.com/office/word/2010/wordml" wp14:textId="77777777">
+    <w:p>
       <w:pPr>
         <w:rPr>
           <w:sz w:val="28"/>
@@ -1074,47 +1074,43 @@
         </w:rPr>
       </w:pPr>
     </w:p>
-    <w:p w14:noSpellErr="1">
-      <w:r>
-        <w:rPr>
-          <w:rFonts w:ascii="Calibri" w:hAnsi="Calibri" w:eastAsia="Calibri" w:cs="Calibri"/>
+    <w:p>
+      <w:r>
+        <w:rPr>
+          <w:rFonts w:ascii="Calibri" w:eastAsia="Calibri" w:hAnsi="Calibri" w:cs="Calibri"/>
           <w:sz w:val="28"/>
           <w:szCs w:val="28"/>
         </w:rPr>
         <w:t>Planning, database design, testing was done by all group members</w:t>
       </w:r>
     </w:p>
-    <w:p w14:noSpellErr="1">
-      <w:pPr>
-        <w:pStyle w:val="Normal"/>
-      </w:pPr>
+    <w:p/>
+    <w:p>
+      <w:r>
+        <w:rPr>
+          <w:rFonts w:ascii="Calibri" w:eastAsia="Calibri" w:hAnsi="Calibri" w:cs="Calibri"/>
+          <w:sz w:val="28"/>
+          <w:szCs w:val="28"/>
+        </w:rPr>
+        <w:t>Known Bugs:</w:t>
+      </w:r>
     </w:p>
-    <w:p w14:noSpellErr="1">
-      <w:r>
-        <w:rPr>
-          <w:rFonts w:ascii="Calibri" w:hAnsi="Calibri" w:eastAsia="Calibri" w:cs="Calibri"/>
-          <w:sz w:val="28"/>
-          <w:szCs w:val="28"/>
-        </w:rPr>
-        <w:t>Known Bugs:</w:t>
-      </w:r>
-    </w:p>
-    <w:p w14:noSpellErr="1">
+    <w:p>
       <w:pPr>
         <w:pStyle w:val="ListParagraph"/>
         <w:numPr>
           <w:ilvl w:val="0"/>
-          <w:numId w:val="11"/>
+          <w:numId w:val="1"/>
         </w:numPr>
         <w:rPr>
-          <w:rFonts w:ascii="Calibri" w:hAnsi="Calibri" w:eastAsia="Calibri" w:cs="Calibri" w:asciiTheme="minorAscii" w:hAnsiTheme="minorAscii" w:eastAsiaTheme="minorAscii" w:cstheme="minorAscii"/>
-          <w:sz w:val="28"/>
-          <w:szCs w:val="28"/>
-        </w:rPr>
-      </w:pPr>
-      <w:r>
-        <w:rPr>
-          <w:rFonts w:ascii="Calibri" w:hAnsi="Calibri" w:eastAsia="Calibri" w:cs="Calibri"/>
+          <w:rFonts w:eastAsiaTheme="minorEastAsia"/>
+          <w:sz w:val="28"/>
+          <w:szCs w:val="28"/>
+        </w:rPr>
+      </w:pPr>
+      <w:r>
+        <w:rPr>
+          <w:rFonts w:ascii="Calibri" w:eastAsia="Calibri" w:hAnsi="Calibri" w:cs="Calibri"/>
           <w:sz w:val="28"/>
           <w:szCs w:val="28"/>
         </w:rPr>
@@ -1126,17 +1122,17 @@
         <w:pStyle w:val="ListParagraph"/>
         <w:numPr>
           <w:ilvl w:val="0"/>
-          <w:numId w:val="11"/>
+          <w:numId w:val="1"/>
         </w:numPr>
         <w:rPr>
-          <w:rFonts w:ascii="Calibri" w:hAnsi="Calibri" w:eastAsia="Calibri" w:cs="Calibri" w:asciiTheme="minorAscii" w:hAnsiTheme="minorAscii" w:eastAsiaTheme="minorAscii" w:cstheme="minorAscii"/>
-          <w:sz w:val="28"/>
-          <w:szCs w:val="28"/>
-        </w:rPr>
-      </w:pPr>
-      <w:r>
-        <w:rPr>
-          <w:rFonts w:ascii="Calibri" w:hAnsi="Calibri" w:eastAsia="Calibri" w:cs="Calibri"/>
+          <w:rFonts w:eastAsiaTheme="minorEastAsia"/>
+          <w:sz w:val="28"/>
+          <w:szCs w:val="28"/>
+        </w:rPr>
+      </w:pPr>
+      <w:r>
+        <w:rPr>
+          <w:rFonts w:ascii="Calibri" w:eastAsia="Calibri" w:hAnsi="Calibri" w:cs="Calibri"/>
           <w:sz w:val="28"/>
           <w:szCs w:val="28"/>
         </w:rPr>
@@ -1145,7 +1141,7 @@
       <w:proofErr w:type="spellStart"/>
       <w:r>
         <w:rPr>
-          <w:rFonts w:ascii="Calibri" w:hAnsi="Calibri" w:eastAsia="Calibri" w:cs="Calibri"/>
+          <w:rFonts w:ascii="Calibri" w:eastAsia="Calibri" w:hAnsi="Calibri" w:cs="Calibri"/>
           <w:sz w:val="28"/>
           <w:szCs w:val="28"/>
         </w:rPr>
@@ -1154,73 +1150,73 @@
       <w:proofErr w:type="spellEnd"/>
       <w:r>
         <w:rPr>
-          <w:rFonts w:ascii="Calibri" w:hAnsi="Calibri" w:eastAsia="Calibri" w:cs="Calibri"/>
+          <w:rFonts w:ascii="Calibri" w:eastAsia="Calibri" w:hAnsi="Calibri" w:cs="Calibri"/>
           <w:sz w:val="28"/>
           <w:szCs w:val="28"/>
         </w:rPr>
         <w:t xml:space="preserve"> selectors have had some issues finding all posts (causing some posts to be positioned at the top or the page without their connectors), although they appear to be working correctly now. </w:t>
       </w:r>
     </w:p>
-    <w:p w14:noSpellErr="1">
+    <w:p>
       <w:pPr>
         <w:pStyle w:val="ListParagraph"/>
         <w:numPr>
           <w:ilvl w:val="0"/>
-          <w:numId w:val="11"/>
+          <w:numId w:val="1"/>
         </w:numPr>
         <w:rPr>
-          <w:rFonts w:ascii="Calibri" w:hAnsi="Calibri" w:eastAsia="Calibri" w:cs="Calibri" w:asciiTheme="minorAscii" w:hAnsiTheme="minorAscii" w:eastAsiaTheme="minorAscii" w:cstheme="minorAscii"/>
-          <w:sz w:val="28"/>
-          <w:szCs w:val="28"/>
-        </w:rPr>
-      </w:pPr>
-      <w:r>
-        <w:rPr>
-          <w:rFonts w:ascii="Calibri" w:hAnsi="Calibri" w:eastAsia="Calibri" w:cs="Calibri"/>
+          <w:rFonts w:eastAsiaTheme="minorEastAsia"/>
+          <w:sz w:val="28"/>
+          <w:szCs w:val="28"/>
+        </w:rPr>
+      </w:pPr>
+      <w:r>
+        <w:rPr>
+          <w:rFonts w:ascii="Calibri" w:eastAsia="Calibri" w:hAnsi="Calibri" w:cs="Calibri"/>
           <w:sz w:val="28"/>
           <w:szCs w:val="28"/>
         </w:rPr>
         <w:t xml:space="preserve">The Logout button is not lined up in the posts page. </w:t>
       </w:r>
     </w:p>
-    <w:p w14:noSpellErr="1">
+    <w:p>
       <w:pPr>
         <w:pStyle w:val="ListParagraph"/>
         <w:numPr>
           <w:ilvl w:val="0"/>
-          <w:numId w:val="11"/>
+          <w:numId w:val="1"/>
         </w:numPr>
         <w:rPr>
-          <w:rFonts w:ascii="Calibri" w:hAnsi="Calibri" w:eastAsia="Calibri" w:cs="Calibri" w:asciiTheme="minorAscii" w:hAnsiTheme="minorAscii" w:eastAsiaTheme="minorAscii" w:cstheme="minorAscii"/>
-          <w:sz w:val="28"/>
-          <w:szCs w:val="28"/>
-        </w:rPr>
-      </w:pPr>
-      <w:r>
-        <w:rPr>
-          <w:rFonts w:ascii="Calibri" w:hAnsi="Calibri" w:eastAsia="Calibri" w:cs="Calibri"/>
+          <w:rFonts w:eastAsiaTheme="minorEastAsia"/>
+          <w:sz w:val="28"/>
+          <w:szCs w:val="28"/>
+        </w:rPr>
+      </w:pPr>
+      <w:r>
+        <w:rPr>
+          <w:rFonts w:ascii="Calibri" w:eastAsia="Calibri" w:hAnsi="Calibri" w:cs="Calibri"/>
           <w:sz w:val="28"/>
           <w:szCs w:val="28"/>
         </w:rPr>
         <w:t xml:space="preserve">The account page shows individual posts from private groups that should be hidden. </w:t>
       </w:r>
     </w:p>
-    <w:p w14:noSpellErr="1">
+    <w:p>
       <w:pPr>
         <w:pStyle w:val="ListParagraph"/>
         <w:numPr>
           <w:ilvl w:val="0"/>
-          <w:numId w:val="11"/>
+          <w:numId w:val="1"/>
         </w:numPr>
         <w:rPr>
-          <w:rFonts w:ascii="Calibri" w:hAnsi="Calibri" w:eastAsia="Calibri" w:cs="Calibri" w:asciiTheme="minorAscii" w:hAnsiTheme="minorAscii" w:eastAsiaTheme="minorAscii" w:cstheme="minorAscii"/>
-          <w:sz w:val="28"/>
-          <w:szCs w:val="28"/>
-        </w:rPr>
-      </w:pPr>
-      <w:r>
-        <w:rPr>
-          <w:rFonts w:ascii="Calibri" w:hAnsi="Calibri" w:eastAsia="Calibri" w:cs="Calibri"/>
+          <w:rFonts w:eastAsiaTheme="minorEastAsia"/>
+          <w:sz w:val="28"/>
+          <w:szCs w:val="28"/>
+        </w:rPr>
+      </w:pPr>
+      <w:r>
+        <w:rPr>
+          <w:rFonts w:ascii="Calibri" w:eastAsia="Calibri" w:hAnsi="Calibri" w:cs="Calibri"/>
           <w:sz w:val="28"/>
           <w:szCs w:val="28"/>
         </w:rPr>
@@ -1232,26 +1228,44 @@
         <w:pStyle w:val="ListParagraph"/>
         <w:numPr>
           <w:ilvl w:val="0"/>
-          <w:numId w:val="11"/>
+          <w:numId w:val="1"/>
         </w:numPr>
         <w:rPr>
-          <w:rFonts w:ascii="Calibri" w:hAnsi="Calibri" w:eastAsia="Calibri" w:cs="Calibri" w:asciiTheme="minorAscii" w:hAnsiTheme="minorAscii" w:eastAsiaTheme="minorAscii" w:cstheme="minorAscii"/>
-          <w:sz w:val="28"/>
-          <w:szCs w:val="28"/>
-        </w:rPr>
-      </w:pPr>
-      <w:r>
-        <w:rPr>
-          <w:rFonts w:ascii="Calibri" w:hAnsi="Calibri" w:eastAsia="Calibri" w:cs="Calibri"/>
-          <w:sz w:val="28"/>
-          <w:szCs w:val="28"/>
-        </w:rPr>
-        <w:t xml:space="preserve">If you go to profile.php and set </w:t>
+          <w:rFonts w:eastAsiaTheme="minorEastAsia"/>
+          <w:sz w:val="28"/>
+          <w:szCs w:val="28"/>
+        </w:rPr>
+      </w:pPr>
+      <w:r>
+        <w:rPr>
+          <w:rFonts w:ascii="Calibri" w:eastAsia="Calibri" w:hAnsi="Calibri" w:cs="Calibri"/>
+          <w:sz w:val="28"/>
+          <w:szCs w:val="28"/>
+        </w:rPr>
+        <w:t xml:space="preserve">If you go to </w:t>
       </w:r>
       <w:proofErr w:type="spellStart"/>
       <w:r>
         <w:rPr>
-          <w:rFonts w:ascii="Calibri" w:hAnsi="Calibri" w:eastAsia="Calibri" w:cs="Calibri"/>
+          <w:rFonts w:ascii="Calibri" w:eastAsia="Calibri" w:hAnsi="Calibri" w:cs="Calibri"/>
+          <w:sz w:val="28"/>
+          <w:szCs w:val="28"/>
+        </w:rPr>
+        <w:t>profile.php</w:t>
+      </w:r>
+      <w:proofErr w:type="spellEnd"/>
+      <w:r>
+        <w:rPr>
+          <w:rFonts w:ascii="Calibri" w:eastAsia="Calibri" w:hAnsi="Calibri" w:cs="Calibri"/>
+          <w:sz w:val="28"/>
+          <w:szCs w:val="28"/>
+        </w:rPr>
+        <w:t xml:space="preserve"> and set </w:t>
+      </w:r>
+      <w:proofErr w:type="spellStart"/>
+      <w:r>
+        <w:rPr>
+          <w:rFonts w:ascii="Calibri" w:eastAsia="Calibri" w:hAnsi="Calibri" w:cs="Calibri"/>
           <w:sz w:val="28"/>
           <w:szCs w:val="28"/>
         </w:rPr>
@@ -1260,20 +1274,16 @@
       <w:proofErr w:type="spellEnd"/>
       <w:r>
         <w:rPr>
-          <w:rFonts w:ascii="Calibri" w:hAnsi="Calibri" w:eastAsia="Calibri" w:cs="Calibri"/>
+          <w:rFonts w:ascii="Calibri" w:eastAsia="Calibri" w:hAnsi="Calibri" w:cs="Calibri"/>
           <w:sz w:val="28"/>
           <w:szCs w:val="28"/>
         </w:rPr>
         <w:t>= to a non-existent user, you just get a blank profile page.</w:t>
       </w:r>
     </w:p>
-    <w:p w14:noSpellErr="1">
-      <w:pPr>
-        <w:pStyle w:val="Normal"/>
-      </w:pPr>
-    </w:p>
+    <w:p/>
     <w:sectPr>
-      <w:pgSz w:w="12240" w:h="15840" w:orient="portrait"/>
+      <w:pgSz w:w="12240" w:h="15840"/>
       <w:pgMar w:top="1440" w:right="1440" w:bottom="1440" w:left="1440" w:header="708" w:footer="708" w:gutter="0"/>
       <w:cols w:space="708"/>
       <w:docGrid w:linePitch="360"/>
@@ -1284,9 +1294,11 @@
 
 <file path=word/numbering.xml><?xml version="1.0" encoding="utf-8"?>
 <w:numbering xmlns:wpc="http://schemas.microsoft.com/office/word/2010/wordprocessingCanvas" xmlns:mc="http://schemas.openxmlformats.org/markup-compatibility/2006" xmlns:o="urn:schemas-microsoft-com:office:office" xmlns:r="http://schemas.openxmlformats.org/officeDocument/2006/relationships" xmlns:m="http://schemas.openxmlformats.org/officeDocument/2006/math" xmlns:v="urn:schemas-microsoft-com:vml" xmlns:wp14="http://schemas.microsoft.com/office/word/2010/wordprocessingDrawing" xmlns:wp="http://schemas.openxmlformats.org/drawingml/2006/wordprocessingDrawing" xmlns:w10="urn:schemas-microsoft-com:office:word" xmlns:w="http://schemas.openxmlformats.org/wordprocessingml/2006/main" xmlns:w14="http://schemas.microsoft.com/office/word/2010/wordml" xmlns:w15="http://schemas.microsoft.com/office/word/2012/wordml" xmlns:wpg="http://schemas.microsoft.com/office/word/2010/wordprocessingGroup" xmlns:wpi="http://schemas.microsoft.com/office/word/2010/wordprocessingInk" xmlns:wne="http://schemas.microsoft.com/office/word/2006/wordml" xmlns:wps="http://schemas.microsoft.com/office/word/2010/wordprocessingShape" mc:Ignorable="w14 w15 wp14">
-  <w:abstractNum xmlns:w="http://schemas.openxmlformats.org/wordprocessingml/2006/main" w:abstractNumId="10">
-    <w:multiLevelType xmlns:w="http://schemas.openxmlformats.org/wordprocessingml/2006/main" w:val="hybridMultilevel"/>
-    <w:lvl xmlns:w="http://schemas.openxmlformats.org/wordprocessingml/2006/main" w:ilvl="0">
+  <w:abstractNum w:abstractNumId="0" w15:restartNumberingAfterBreak="0">
+    <w:nsid w:val="0261043A"/>
+    <w:multiLevelType w:val="hybridMultilevel"/>
+    <w:tmpl w:val="CB204220"/>
+    <w:lvl w:ilvl="0" w:tplc="3EFA85C6">
       <w:start w:val="1"/>
       <w:numFmt w:val="bullet"/>
       <w:lvlText w:val=""/>
@@ -1295,10 +1307,10 @@
         <w:ind w:left="720" w:hanging="360"/>
       </w:pPr>
       <w:rPr>
-        <w:rFonts w:hint="default" w:ascii="Symbol" w:hAnsi="Symbol"/>
-      </w:rPr>
-    </w:lvl>
-    <w:lvl xmlns:w="http://schemas.openxmlformats.org/wordprocessingml/2006/main" w:ilvl="1">
+        <w:rFonts w:ascii="Symbol" w:hAnsi="Symbol" w:hint="default"/>
+      </w:rPr>
+    </w:lvl>
+    <w:lvl w:ilvl="1" w:tplc="A69651AE">
       <w:start w:val="1"/>
       <w:numFmt w:val="bullet"/>
       <w:lvlText w:val="o"/>
@@ -1307,10 +1319,10 @@
         <w:ind w:left="1440" w:hanging="360"/>
       </w:pPr>
       <w:rPr>
-        <w:rFonts w:hint="default" w:ascii="Courier New" w:hAnsi="Courier New"/>
-      </w:rPr>
-    </w:lvl>
-    <w:lvl xmlns:w="http://schemas.openxmlformats.org/wordprocessingml/2006/main" w:ilvl="2">
+        <w:rFonts w:ascii="Courier New" w:hAnsi="Courier New" w:hint="default"/>
+      </w:rPr>
+    </w:lvl>
+    <w:lvl w:ilvl="2" w:tplc="D6B09AF2">
       <w:start w:val="1"/>
       <w:numFmt w:val="bullet"/>
       <w:lvlText w:val=""/>
@@ -1319,10 +1331,10 @@
         <w:ind w:left="2160" w:hanging="360"/>
       </w:pPr>
       <w:rPr>
-        <w:rFonts w:hint="default" w:ascii="Wingdings" w:hAnsi="Wingdings"/>
-      </w:rPr>
-    </w:lvl>
-    <w:lvl xmlns:w="http://schemas.openxmlformats.org/wordprocessingml/2006/main" w:ilvl="3">
+        <w:rFonts w:ascii="Wingdings" w:hAnsi="Wingdings" w:hint="default"/>
+      </w:rPr>
+    </w:lvl>
+    <w:lvl w:ilvl="3" w:tplc="C1CAFC36">
       <w:start w:val="1"/>
       <w:numFmt w:val="bullet"/>
       <w:lvlText w:val=""/>
@@ -1331,10 +1343,10 @@
         <w:ind w:left="2880" w:hanging="360"/>
       </w:pPr>
       <w:rPr>
-        <w:rFonts w:hint="default" w:ascii="Symbol" w:hAnsi="Symbol"/>
-      </w:rPr>
-    </w:lvl>
-    <w:lvl xmlns:w="http://schemas.openxmlformats.org/wordprocessingml/2006/main" w:ilvl="4">
+        <w:rFonts w:ascii="Symbol" w:hAnsi="Symbol" w:hint="default"/>
+      </w:rPr>
+    </w:lvl>
+    <w:lvl w:ilvl="4" w:tplc="6CC4127E">
       <w:start w:val="1"/>
       <w:numFmt w:val="bullet"/>
       <w:lvlText w:val="o"/>
@@ -1343,10 +1355,10 @@
         <w:ind w:left="3600" w:hanging="360"/>
       </w:pPr>
       <w:rPr>
-        <w:rFonts w:hint="default" w:ascii="Courier New" w:hAnsi="Courier New"/>
-      </w:rPr>
-    </w:lvl>
-    <w:lvl xmlns:w="http://schemas.openxmlformats.org/wordprocessingml/2006/main" w:ilvl="5">
+        <w:rFonts w:ascii="Courier New" w:hAnsi="Courier New" w:hint="default"/>
+      </w:rPr>
+    </w:lvl>
+    <w:lvl w:ilvl="5" w:tplc="C560A56E">
       <w:start w:val="1"/>
       <w:numFmt w:val="bullet"/>
       <w:lvlText w:val=""/>
@@ -1355,10 +1367,10 @@
         <w:ind w:left="4320" w:hanging="360"/>
       </w:pPr>
       <w:rPr>
-        <w:rFonts w:hint="default" w:ascii="Wingdings" w:hAnsi="Wingdings"/>
-      </w:rPr>
-    </w:lvl>
-    <w:lvl xmlns:w="http://schemas.openxmlformats.org/wordprocessingml/2006/main" w:ilvl="6">
+        <w:rFonts w:ascii="Wingdings" w:hAnsi="Wingdings" w:hint="default"/>
+      </w:rPr>
+    </w:lvl>
+    <w:lvl w:ilvl="6" w:tplc="F2AEC496">
       <w:start w:val="1"/>
       <w:numFmt w:val="bullet"/>
       <w:lvlText w:val=""/>
@@ -1367,10 +1379,10 @@
         <w:ind w:left="5040" w:hanging="360"/>
       </w:pPr>
       <w:rPr>
-        <w:rFonts w:hint="default" w:ascii="Symbol" w:hAnsi="Symbol"/>
-      </w:rPr>
-    </w:lvl>
-    <w:lvl xmlns:w="http://schemas.openxmlformats.org/wordprocessingml/2006/main" w:ilvl="7">
+        <w:rFonts w:ascii="Symbol" w:hAnsi="Symbol" w:hint="default"/>
+      </w:rPr>
+    </w:lvl>
+    <w:lvl w:ilvl="7" w:tplc="5F746562">
       <w:start w:val="1"/>
       <w:numFmt w:val="bullet"/>
       <w:lvlText w:val="o"/>
@@ -1379,10 +1391,10 @@
         <w:ind w:left="5760" w:hanging="360"/>
       </w:pPr>
       <w:rPr>
-        <w:rFonts w:hint="default" w:ascii="Courier New" w:hAnsi="Courier New"/>
-      </w:rPr>
-    </w:lvl>
-    <w:lvl xmlns:w="http://schemas.openxmlformats.org/wordprocessingml/2006/main" w:ilvl="8">
+        <w:rFonts w:ascii="Courier New" w:hAnsi="Courier New" w:hint="default"/>
+      </w:rPr>
+    </w:lvl>
+    <w:lvl w:ilvl="8" w:tplc="B8A89D34">
       <w:start w:val="1"/>
       <w:numFmt w:val="bullet"/>
       <w:lvlText w:val=""/>
@@ -1391,344 +1403,11 @@
         <w:ind w:left="6480" w:hanging="360"/>
       </w:pPr>
       <w:rPr>
-        <w:rFonts w:hint="default" w:ascii="Wingdings" w:hAnsi="Wingdings"/>
+        <w:rFonts w:ascii="Wingdings" w:hAnsi="Wingdings" w:hint="default"/>
       </w:rPr>
     </w:lvl>
   </w:abstractNum>
-  <w:abstractNum xmlns:w="http://schemas.openxmlformats.org/wordprocessingml/2006/main" w:abstractNumId="9">
-    <w:multiLevelType xmlns:w="http://schemas.openxmlformats.org/wordprocessingml/2006/main" w:val="hybridMultilevel"/>
-    <w:lvl xmlns:w="http://schemas.openxmlformats.org/wordprocessingml/2006/main" w:ilvl="0">
-      <w:start w:val="1"/>
-      <w:numFmt w:val="bullet"/>
-      <w:lvlText w:val=""/>
-      <w:lvlJc w:val="left"/>
-      <w:pPr>
-        <w:ind w:left="720" w:hanging="360"/>
-      </w:pPr>
-      <w:rPr>
-        <w:rFonts w:hint="default" w:ascii="Symbol" w:hAnsi="Symbol"/>
-      </w:rPr>
-    </w:lvl>
-    <w:lvl xmlns:w="http://schemas.openxmlformats.org/wordprocessingml/2006/main" w:ilvl="1">
-      <w:start w:val="1"/>
-      <w:numFmt w:val="bullet"/>
-      <w:lvlText w:val="o"/>
-      <w:lvlJc w:val="left"/>
-      <w:pPr>
-        <w:ind w:left="1440" w:hanging="360"/>
-      </w:pPr>
-      <w:rPr>
-        <w:rFonts w:hint="default" w:ascii="Courier New" w:hAnsi="Courier New"/>
-      </w:rPr>
-    </w:lvl>
-    <w:lvl xmlns:w="http://schemas.openxmlformats.org/wordprocessingml/2006/main" w:ilvl="2">
-      <w:start w:val="1"/>
-      <w:numFmt w:val="bullet"/>
-      <w:lvlText w:val=""/>
-      <w:lvlJc w:val="left"/>
-      <w:pPr>
-        <w:ind w:left="2160" w:hanging="360"/>
-      </w:pPr>
-      <w:rPr>
-        <w:rFonts w:hint="default" w:ascii="Wingdings" w:hAnsi="Wingdings"/>
-      </w:rPr>
-    </w:lvl>
-    <w:lvl xmlns:w="http://schemas.openxmlformats.org/wordprocessingml/2006/main" w:ilvl="3">
-      <w:start w:val="1"/>
-      <w:numFmt w:val="bullet"/>
-      <w:lvlText w:val=""/>
-      <w:lvlJc w:val="left"/>
-      <w:pPr>
-        <w:ind w:left="2880" w:hanging="360"/>
-      </w:pPr>
-      <w:rPr>
-        <w:rFonts w:hint="default" w:ascii="Symbol" w:hAnsi="Symbol"/>
-      </w:rPr>
-    </w:lvl>
-    <w:lvl xmlns:w="http://schemas.openxmlformats.org/wordprocessingml/2006/main" w:ilvl="4">
-      <w:start w:val="1"/>
-      <w:numFmt w:val="bullet"/>
-      <w:lvlText w:val="o"/>
-      <w:lvlJc w:val="left"/>
-      <w:pPr>
-        <w:ind w:left="3600" w:hanging="360"/>
-      </w:pPr>
-      <w:rPr>
-        <w:rFonts w:hint="default" w:ascii="Courier New" w:hAnsi="Courier New"/>
-      </w:rPr>
-    </w:lvl>
-    <w:lvl xmlns:w="http://schemas.openxmlformats.org/wordprocessingml/2006/main" w:ilvl="5">
-      <w:start w:val="1"/>
-      <w:numFmt w:val="bullet"/>
-      <w:lvlText w:val=""/>
-      <w:lvlJc w:val="left"/>
-      <w:pPr>
-        <w:ind w:left="4320" w:hanging="360"/>
-      </w:pPr>
-      <w:rPr>
-        <w:rFonts w:hint="default" w:ascii="Wingdings" w:hAnsi="Wingdings"/>
-      </w:rPr>
-    </w:lvl>
-    <w:lvl xmlns:w="http://schemas.openxmlformats.org/wordprocessingml/2006/main" w:ilvl="6">
-      <w:start w:val="1"/>
-      <w:numFmt w:val="bullet"/>
-      <w:lvlText w:val=""/>
-      <w:lvlJc w:val="left"/>
-      <w:pPr>
-        <w:ind w:left="5040" w:hanging="360"/>
-      </w:pPr>
-      <w:rPr>
-        <w:rFonts w:hint="default" w:ascii="Symbol" w:hAnsi="Symbol"/>
-      </w:rPr>
-    </w:lvl>
-    <w:lvl xmlns:w="http://schemas.openxmlformats.org/wordprocessingml/2006/main" w:ilvl="7">
-      <w:start w:val="1"/>
-      <w:numFmt w:val="bullet"/>
-      <w:lvlText w:val="o"/>
-      <w:lvlJc w:val="left"/>
-      <w:pPr>
-        <w:ind w:left="5760" w:hanging="360"/>
-      </w:pPr>
-      <w:rPr>
-        <w:rFonts w:hint="default" w:ascii="Courier New" w:hAnsi="Courier New"/>
-      </w:rPr>
-    </w:lvl>
-    <w:lvl xmlns:w="http://schemas.openxmlformats.org/wordprocessingml/2006/main" w:ilvl="8">
-      <w:start w:val="1"/>
-      <w:numFmt w:val="bullet"/>
-      <w:lvlText w:val=""/>
-      <w:lvlJc w:val="left"/>
-      <w:pPr>
-        <w:ind w:left="6480" w:hanging="360"/>
-      </w:pPr>
-      <w:rPr>
-        <w:rFonts w:hint="default" w:ascii="Wingdings" w:hAnsi="Wingdings"/>
-      </w:rPr>
-    </w:lvl>
-  </w:abstractNum>
-  <w:abstractNum xmlns:w="http://schemas.openxmlformats.org/wordprocessingml/2006/main" w:abstractNumId="8">
-    <w:multiLevelType xmlns:w="http://schemas.openxmlformats.org/wordprocessingml/2006/main" w:val="hybridMultilevel"/>
-    <w:lvl xmlns:w="http://schemas.openxmlformats.org/wordprocessingml/2006/main" w:ilvl="0">
-      <w:start w:val="1"/>
-      <w:numFmt w:val="bullet"/>
-      <w:lvlText w:val=""/>
-      <w:lvlJc w:val="left"/>
-      <w:pPr>
-        <w:ind w:left="720" w:hanging="360"/>
-      </w:pPr>
-      <w:rPr>
-        <w:rFonts w:hint="default" w:ascii="Symbol" w:hAnsi="Symbol"/>
-      </w:rPr>
-    </w:lvl>
-    <w:lvl xmlns:w="http://schemas.openxmlformats.org/wordprocessingml/2006/main" w:ilvl="1">
-      <w:start w:val="1"/>
-      <w:numFmt w:val="bullet"/>
-      <w:lvlText w:val="o"/>
-      <w:lvlJc w:val="left"/>
-      <w:pPr>
-        <w:ind w:left="1440" w:hanging="360"/>
-      </w:pPr>
-      <w:rPr>
-        <w:rFonts w:hint="default" w:ascii="Courier New" w:hAnsi="Courier New"/>
-      </w:rPr>
-    </w:lvl>
-    <w:lvl xmlns:w="http://schemas.openxmlformats.org/wordprocessingml/2006/main" w:ilvl="2">
-      <w:start w:val="1"/>
-      <w:numFmt w:val="bullet"/>
-      <w:lvlText w:val=""/>
-      <w:lvlJc w:val="left"/>
-      <w:pPr>
-        <w:ind w:left="2160" w:hanging="360"/>
-      </w:pPr>
-      <w:rPr>
-        <w:rFonts w:hint="default" w:ascii="Wingdings" w:hAnsi="Wingdings"/>
-      </w:rPr>
-    </w:lvl>
-    <w:lvl xmlns:w="http://schemas.openxmlformats.org/wordprocessingml/2006/main" w:ilvl="3">
-      <w:start w:val="1"/>
-      <w:numFmt w:val="bullet"/>
-      <w:lvlText w:val=""/>
-      <w:lvlJc w:val="left"/>
-      <w:pPr>
-        <w:ind w:left="2880" w:hanging="360"/>
-      </w:pPr>
-      <w:rPr>
-        <w:rFonts w:hint="default" w:ascii="Symbol" w:hAnsi="Symbol"/>
-      </w:rPr>
-    </w:lvl>
-    <w:lvl xmlns:w="http://schemas.openxmlformats.org/wordprocessingml/2006/main" w:ilvl="4">
-      <w:start w:val="1"/>
-      <w:numFmt w:val="bullet"/>
-      <w:lvlText w:val="o"/>
-      <w:lvlJc w:val="left"/>
-      <w:pPr>
-        <w:ind w:left="3600" w:hanging="360"/>
-      </w:pPr>
-      <w:rPr>
-        <w:rFonts w:hint="default" w:ascii="Courier New" w:hAnsi="Courier New"/>
-      </w:rPr>
-    </w:lvl>
-    <w:lvl xmlns:w="http://schemas.openxmlformats.org/wordprocessingml/2006/main" w:ilvl="5">
-      <w:start w:val="1"/>
-      <w:numFmt w:val="bullet"/>
-      <w:lvlText w:val=""/>
-      <w:lvlJc w:val="left"/>
-      <w:pPr>
-        <w:ind w:left="4320" w:hanging="360"/>
-      </w:pPr>
-      <w:rPr>
-        <w:rFonts w:hint="default" w:ascii="Wingdings" w:hAnsi="Wingdings"/>
-      </w:rPr>
-    </w:lvl>
-    <w:lvl xmlns:w="http://schemas.openxmlformats.org/wordprocessingml/2006/main" w:ilvl="6">
-      <w:start w:val="1"/>
-      <w:numFmt w:val="bullet"/>
-      <w:lvlText w:val=""/>
-      <w:lvlJc w:val="left"/>
-      <w:pPr>
-        <w:ind w:left="5040" w:hanging="360"/>
-      </w:pPr>
-      <w:rPr>
-        <w:rFonts w:hint="default" w:ascii="Symbol" w:hAnsi="Symbol"/>
-      </w:rPr>
-    </w:lvl>
-    <w:lvl xmlns:w="http://schemas.openxmlformats.org/wordprocessingml/2006/main" w:ilvl="7">
-      <w:start w:val="1"/>
-      <w:numFmt w:val="bullet"/>
-      <w:lvlText w:val="o"/>
-      <w:lvlJc w:val="left"/>
-      <w:pPr>
-        <w:ind w:left="5760" w:hanging="360"/>
-      </w:pPr>
-      <w:rPr>
-        <w:rFonts w:hint="default" w:ascii="Courier New" w:hAnsi="Courier New"/>
-      </w:rPr>
-    </w:lvl>
-    <w:lvl xmlns:w="http://schemas.openxmlformats.org/wordprocessingml/2006/main" w:ilvl="8">
-      <w:start w:val="1"/>
-      <w:numFmt w:val="bullet"/>
-      <w:lvlText w:val=""/>
-      <w:lvlJc w:val="left"/>
-      <w:pPr>
-        <w:ind w:left="6480" w:hanging="360"/>
-      </w:pPr>
-      <w:rPr>
-        <w:rFonts w:hint="default" w:ascii="Wingdings" w:hAnsi="Wingdings"/>
-      </w:rPr>
-    </w:lvl>
-  </w:abstractNum>
-  <w:abstractNum xmlns:w="http://schemas.openxmlformats.org/wordprocessingml/2006/main" w:abstractNumId="7">
-    <w:multiLevelType xmlns:w="http://schemas.openxmlformats.org/wordprocessingml/2006/main" w:val="hybridMultilevel"/>
-    <w:lvl xmlns:w="http://schemas.openxmlformats.org/wordprocessingml/2006/main" w:ilvl="0">
-      <w:start w:val="1"/>
-      <w:numFmt w:val="bullet"/>
-      <w:lvlText w:val=""/>
-      <w:lvlJc w:val="left"/>
-      <w:pPr>
-        <w:ind w:left="720" w:hanging="360"/>
-      </w:pPr>
-      <w:rPr>
-        <w:rFonts w:hint="default" w:ascii="Symbol" w:hAnsi="Symbol"/>
-      </w:rPr>
-    </w:lvl>
-    <w:lvl xmlns:w="http://schemas.openxmlformats.org/wordprocessingml/2006/main" w:ilvl="1">
-      <w:start w:val="1"/>
-      <w:numFmt w:val="bullet"/>
-      <w:lvlText w:val="o"/>
-      <w:lvlJc w:val="left"/>
-      <w:pPr>
-        <w:ind w:left="1440" w:hanging="360"/>
-      </w:pPr>
-      <w:rPr>
-        <w:rFonts w:hint="default" w:ascii="Courier New" w:hAnsi="Courier New"/>
-      </w:rPr>
-    </w:lvl>
-    <w:lvl xmlns:w="http://schemas.openxmlformats.org/wordprocessingml/2006/main" w:ilvl="2">
-      <w:start w:val="1"/>
-      <w:numFmt w:val="bullet"/>
-      <w:lvlText w:val=""/>
-      <w:lvlJc w:val="left"/>
-      <w:pPr>
-        <w:ind w:left="2160" w:hanging="360"/>
-      </w:pPr>
-      <w:rPr>
-        <w:rFonts w:hint="default" w:ascii="Wingdings" w:hAnsi="Wingdings"/>
-      </w:rPr>
-    </w:lvl>
-    <w:lvl xmlns:w="http://schemas.openxmlformats.org/wordprocessingml/2006/main" w:ilvl="3">
-      <w:start w:val="1"/>
-      <w:numFmt w:val="bullet"/>
-      <w:lvlText w:val=""/>
-      <w:lvlJc w:val="left"/>
-      <w:pPr>
-        <w:ind w:left="2880" w:hanging="360"/>
-      </w:pPr>
-      <w:rPr>
-        <w:rFonts w:hint="default" w:ascii="Symbol" w:hAnsi="Symbol"/>
-      </w:rPr>
-    </w:lvl>
-    <w:lvl xmlns:w="http://schemas.openxmlformats.org/wordprocessingml/2006/main" w:ilvl="4">
-      <w:start w:val="1"/>
-      <w:numFmt w:val="bullet"/>
-      <w:lvlText w:val="o"/>
-      <w:lvlJc w:val="left"/>
-      <w:pPr>
-        <w:ind w:left="3600" w:hanging="360"/>
-      </w:pPr>
-      <w:rPr>
-        <w:rFonts w:hint="default" w:ascii="Courier New" w:hAnsi="Courier New"/>
-      </w:rPr>
-    </w:lvl>
-    <w:lvl xmlns:w="http://schemas.openxmlformats.org/wordprocessingml/2006/main" w:ilvl="5">
-      <w:start w:val="1"/>
-      <w:numFmt w:val="bullet"/>
-      <w:lvlText w:val=""/>
-      <w:lvlJc w:val="left"/>
-      <w:pPr>
-        <w:ind w:left="4320" w:hanging="360"/>
-      </w:pPr>
-      <w:rPr>
-        <w:rFonts w:hint="default" w:ascii="Wingdings" w:hAnsi="Wingdings"/>
-      </w:rPr>
-    </w:lvl>
-    <w:lvl xmlns:w="http://schemas.openxmlformats.org/wordprocessingml/2006/main" w:ilvl="6">
-      <w:start w:val="1"/>
-      <w:numFmt w:val="bullet"/>
-      <w:lvlText w:val=""/>
-      <w:lvlJc w:val="left"/>
-      <w:pPr>
-        <w:ind w:left="5040" w:hanging="360"/>
-      </w:pPr>
-      <w:rPr>
-        <w:rFonts w:hint="default" w:ascii="Symbol" w:hAnsi="Symbol"/>
-      </w:rPr>
-    </w:lvl>
-    <w:lvl xmlns:w="http://schemas.openxmlformats.org/wordprocessingml/2006/main" w:ilvl="7">
-      <w:start w:val="1"/>
-      <w:numFmt w:val="bullet"/>
-      <w:lvlText w:val="o"/>
-      <w:lvlJc w:val="left"/>
-      <w:pPr>
-        <w:ind w:left="5760" w:hanging="360"/>
-      </w:pPr>
-      <w:rPr>
-        <w:rFonts w:hint="default" w:ascii="Courier New" w:hAnsi="Courier New"/>
-      </w:rPr>
-    </w:lvl>
-    <w:lvl xmlns:w="http://schemas.openxmlformats.org/wordprocessingml/2006/main" w:ilvl="8">
-      <w:start w:val="1"/>
-      <w:numFmt w:val="bullet"/>
-      <w:lvlText w:val=""/>
-      <w:lvlJc w:val="left"/>
-      <w:pPr>
-        <w:ind w:left="6480" w:hanging="360"/>
-      </w:pPr>
-      <w:rPr>
-        <w:rFonts w:hint="default" w:ascii="Wingdings" w:hAnsi="Wingdings"/>
-      </w:rPr>
-    </w:lvl>
-  </w:abstractNum>
-  <w:abstractNum w:abstractNumId="0" w15:restartNumberingAfterBreak="0">
+  <w:abstractNum w:abstractNumId="1" w15:restartNumberingAfterBreak="0">
     <w:nsid w:val="2ADE35C9"/>
     <w:multiLevelType w:val="hybridMultilevel"/>
     <w:tmpl w:val="131A1766"/>
@@ -1817,7 +1496,7 @@
       </w:pPr>
     </w:lvl>
   </w:abstractNum>
-  <w:abstractNum w:abstractNumId="1" w15:restartNumberingAfterBreak="0">
+  <w:abstractNum w:abstractNumId="2" w15:restartNumberingAfterBreak="0">
     <w:nsid w:val="41FA678D"/>
     <w:multiLevelType w:val="hybridMultilevel"/>
     <w:tmpl w:val="BBBA3DD6"/>
@@ -1830,7 +1509,7 @@
         <w:ind w:left="720" w:hanging="360"/>
       </w:pPr>
       <w:rPr>
-        <w:rFonts w:hint="default" w:ascii="Calibri" w:hAnsi="Calibri" w:eastAsiaTheme="minorHAnsi" w:cstheme="minorBidi"/>
+        <w:rFonts w:ascii="Calibri" w:eastAsiaTheme="minorHAnsi" w:hAnsi="Calibri" w:cstheme="minorBidi" w:hint="default"/>
       </w:rPr>
     </w:lvl>
     <w:lvl w:ilvl="1" w:tplc="10090003" w:tentative="1">
@@ -1842,7 +1521,7 @@
         <w:ind w:left="1440" w:hanging="360"/>
       </w:pPr>
       <w:rPr>
-        <w:rFonts w:hint="default" w:ascii="Courier New" w:hAnsi="Courier New" w:cs="Courier New"/>
+        <w:rFonts w:ascii="Courier New" w:hAnsi="Courier New" w:cs="Courier New" w:hint="default"/>
       </w:rPr>
     </w:lvl>
     <w:lvl w:ilvl="2" w:tplc="10090005" w:tentative="1">
@@ -1854,7 +1533,7 @@
         <w:ind w:left="2160" w:hanging="360"/>
       </w:pPr>
       <w:rPr>
-        <w:rFonts w:hint="default" w:ascii="Wingdings" w:hAnsi="Wingdings"/>
+        <w:rFonts w:ascii="Wingdings" w:hAnsi="Wingdings" w:hint="default"/>
       </w:rPr>
     </w:lvl>
     <w:lvl w:ilvl="3" w:tplc="10090001" w:tentative="1">
@@ -1866,7 +1545,7 @@
         <w:ind w:left="2880" w:hanging="360"/>
       </w:pPr>
       <w:rPr>
-        <w:rFonts w:hint="default" w:ascii="Symbol" w:hAnsi="Symbol"/>
+        <w:rFonts w:ascii="Symbol" w:hAnsi="Symbol" w:hint="default"/>
       </w:rPr>
     </w:lvl>
     <w:lvl w:ilvl="4" w:tplc="10090003" w:tentative="1">
@@ -1878,7 +1557,7 @@
         <w:ind w:left="3600" w:hanging="360"/>
       </w:pPr>
       <w:rPr>
-        <w:rFonts w:hint="default" w:ascii="Courier New" w:hAnsi="Courier New" w:cs="Courier New"/>
+        <w:rFonts w:ascii="Courier New" w:hAnsi="Courier New" w:cs="Courier New" w:hint="default"/>
       </w:rPr>
     </w:lvl>
     <w:lvl w:ilvl="5" w:tplc="10090005" w:tentative="1">
@@ -1890,7 +1569,7 @@
         <w:ind w:left="4320" w:hanging="360"/>
       </w:pPr>
       <w:rPr>
-        <w:rFonts w:hint="default" w:ascii="Wingdings" w:hAnsi="Wingdings"/>
+        <w:rFonts w:ascii="Wingdings" w:hAnsi="Wingdings" w:hint="default"/>
       </w:rPr>
     </w:lvl>
     <w:lvl w:ilvl="6" w:tplc="10090001" w:tentative="1">
@@ -1902,7 +1581,7 @@
         <w:ind w:left="5040" w:hanging="360"/>
       </w:pPr>
       <w:rPr>
-        <w:rFonts w:hint="default" w:ascii="Symbol" w:hAnsi="Symbol"/>
+        <w:rFonts w:ascii="Symbol" w:hAnsi="Symbol" w:hint="default"/>
       </w:rPr>
     </w:lvl>
     <w:lvl w:ilvl="7" w:tplc="10090003" w:tentative="1">
@@ -1914,7 +1593,7 @@
         <w:ind w:left="5760" w:hanging="360"/>
       </w:pPr>
       <w:rPr>
-        <w:rFonts w:hint="default" w:ascii="Courier New" w:hAnsi="Courier New" w:cs="Courier New"/>
+        <w:rFonts w:ascii="Courier New" w:hAnsi="Courier New" w:cs="Courier New" w:hint="default"/>
       </w:rPr>
     </w:lvl>
     <w:lvl w:ilvl="8" w:tplc="10090005" w:tentative="1">
@@ -1926,11 +1605,11 @@
         <w:ind w:left="6480" w:hanging="360"/>
       </w:pPr>
       <w:rPr>
-        <w:rFonts w:hint="default" w:ascii="Wingdings" w:hAnsi="Wingdings"/>
+        <w:rFonts w:ascii="Wingdings" w:hAnsi="Wingdings" w:hint="default"/>
       </w:rPr>
     </w:lvl>
   </w:abstractNum>
-  <w:abstractNum w:abstractNumId="2" w15:restartNumberingAfterBreak="0">
+  <w:abstractNum w:abstractNumId="3" w15:restartNumberingAfterBreak="0">
     <w:nsid w:val="45477BBB"/>
     <w:multiLevelType w:val="hybridMultilevel"/>
     <w:tmpl w:val="348E9AC8"/>
@@ -2019,7 +1698,7 @@
       </w:pPr>
     </w:lvl>
   </w:abstractNum>
-  <w:abstractNum w:abstractNumId="3" w15:restartNumberingAfterBreak="0">
+  <w:abstractNum w:abstractNumId="4" w15:restartNumberingAfterBreak="0">
     <w:nsid w:val="47E73C83"/>
     <w:multiLevelType w:val="hybridMultilevel"/>
     <w:tmpl w:val="4A74DCB0"/>
@@ -2108,7 +1787,233 @@
       </w:pPr>
     </w:lvl>
   </w:abstractNum>
-  <w:abstractNum w:abstractNumId="4" w15:restartNumberingAfterBreak="0">
+  <w:abstractNum w:abstractNumId="5" w15:restartNumberingAfterBreak="0">
+    <w:nsid w:val="50D00474"/>
+    <w:multiLevelType w:val="hybridMultilevel"/>
+    <w:tmpl w:val="FFFCFDD4"/>
+    <w:lvl w:ilvl="0" w:tplc="61322C42">
+      <w:start w:val="1"/>
+      <w:numFmt w:val="bullet"/>
+      <w:lvlText w:val=""/>
+      <w:lvlJc w:val="left"/>
+      <w:pPr>
+        <w:ind w:left="720" w:hanging="360"/>
+      </w:pPr>
+      <w:rPr>
+        <w:rFonts w:ascii="Symbol" w:hAnsi="Symbol" w:hint="default"/>
+      </w:rPr>
+    </w:lvl>
+    <w:lvl w:ilvl="1" w:tplc="4430486A">
+      <w:start w:val="1"/>
+      <w:numFmt w:val="bullet"/>
+      <w:lvlText w:val="o"/>
+      <w:lvlJc w:val="left"/>
+      <w:pPr>
+        <w:ind w:left="1440" w:hanging="360"/>
+      </w:pPr>
+      <w:rPr>
+        <w:rFonts w:ascii="Courier New" w:hAnsi="Courier New" w:hint="default"/>
+      </w:rPr>
+    </w:lvl>
+    <w:lvl w:ilvl="2" w:tplc="5F9AF720">
+      <w:start w:val="1"/>
+      <w:numFmt w:val="bullet"/>
+      <w:lvlText w:val=""/>
+      <w:lvlJc w:val="left"/>
+      <w:pPr>
+        <w:ind w:left="2160" w:hanging="360"/>
+      </w:pPr>
+      <w:rPr>
+        <w:rFonts w:ascii="Wingdings" w:hAnsi="Wingdings" w:hint="default"/>
+      </w:rPr>
+    </w:lvl>
+    <w:lvl w:ilvl="3" w:tplc="0AD00ED4">
+      <w:start w:val="1"/>
+      <w:numFmt w:val="bullet"/>
+      <w:lvlText w:val=""/>
+      <w:lvlJc w:val="left"/>
+      <w:pPr>
+        <w:ind w:left="2880" w:hanging="360"/>
+      </w:pPr>
+      <w:rPr>
+        <w:rFonts w:ascii="Symbol" w:hAnsi="Symbol" w:hint="default"/>
+      </w:rPr>
+    </w:lvl>
+    <w:lvl w:ilvl="4" w:tplc="1DB4FC2E">
+      <w:start w:val="1"/>
+      <w:numFmt w:val="bullet"/>
+      <w:lvlText w:val="o"/>
+      <w:lvlJc w:val="left"/>
+      <w:pPr>
+        <w:ind w:left="3600" w:hanging="360"/>
+      </w:pPr>
+      <w:rPr>
+        <w:rFonts w:ascii="Courier New" w:hAnsi="Courier New" w:hint="default"/>
+      </w:rPr>
+    </w:lvl>
+    <w:lvl w:ilvl="5" w:tplc="FE023288">
+      <w:start w:val="1"/>
+      <w:numFmt w:val="bullet"/>
+      <w:lvlText w:val=""/>
+      <w:lvlJc w:val="left"/>
+      <w:pPr>
+        <w:ind w:left="4320" w:hanging="360"/>
+      </w:pPr>
+      <w:rPr>
+        <w:rFonts w:ascii="Wingdings" w:hAnsi="Wingdings" w:hint="default"/>
+      </w:rPr>
+    </w:lvl>
+    <w:lvl w:ilvl="6" w:tplc="FD0E8944">
+      <w:start w:val="1"/>
+      <w:numFmt w:val="bullet"/>
+      <w:lvlText w:val=""/>
+      <w:lvlJc w:val="left"/>
+      <w:pPr>
+        <w:ind w:left="5040" w:hanging="360"/>
+      </w:pPr>
+      <w:rPr>
+        <w:rFonts w:ascii="Symbol" w:hAnsi="Symbol" w:hint="default"/>
+      </w:rPr>
+    </w:lvl>
+    <w:lvl w:ilvl="7" w:tplc="8BE66226">
+      <w:start w:val="1"/>
+      <w:numFmt w:val="bullet"/>
+      <w:lvlText w:val="o"/>
+      <w:lvlJc w:val="left"/>
+      <w:pPr>
+        <w:ind w:left="5760" w:hanging="360"/>
+      </w:pPr>
+      <w:rPr>
+        <w:rFonts w:ascii="Courier New" w:hAnsi="Courier New" w:hint="default"/>
+      </w:rPr>
+    </w:lvl>
+    <w:lvl w:ilvl="8" w:tplc="DB6ECDC0">
+      <w:start w:val="1"/>
+      <w:numFmt w:val="bullet"/>
+      <w:lvlText w:val=""/>
+      <w:lvlJc w:val="left"/>
+      <w:pPr>
+        <w:ind w:left="6480" w:hanging="360"/>
+      </w:pPr>
+      <w:rPr>
+        <w:rFonts w:ascii="Wingdings" w:hAnsi="Wingdings" w:hint="default"/>
+      </w:rPr>
+    </w:lvl>
+  </w:abstractNum>
+  <w:abstractNum w:abstractNumId="6" w15:restartNumberingAfterBreak="0">
+    <w:nsid w:val="6462410F"/>
+    <w:multiLevelType w:val="hybridMultilevel"/>
+    <w:tmpl w:val="55201294"/>
+    <w:lvl w:ilvl="0" w:tplc="06D80BCE">
+      <w:start w:val="1"/>
+      <w:numFmt w:val="bullet"/>
+      <w:lvlText w:val=""/>
+      <w:lvlJc w:val="left"/>
+      <w:pPr>
+        <w:ind w:left="720" w:hanging="360"/>
+      </w:pPr>
+      <w:rPr>
+        <w:rFonts w:ascii="Symbol" w:hAnsi="Symbol" w:hint="default"/>
+      </w:rPr>
+    </w:lvl>
+    <w:lvl w:ilvl="1" w:tplc="4A46F822">
+      <w:start w:val="1"/>
+      <w:numFmt w:val="bullet"/>
+      <w:lvlText w:val="o"/>
+      <w:lvlJc w:val="left"/>
+      <w:pPr>
+        <w:ind w:left="1440" w:hanging="360"/>
+      </w:pPr>
+      <w:rPr>
+        <w:rFonts w:ascii="Courier New" w:hAnsi="Courier New" w:hint="default"/>
+      </w:rPr>
+    </w:lvl>
+    <w:lvl w:ilvl="2" w:tplc="E0FCB548">
+      <w:start w:val="1"/>
+      <w:numFmt w:val="bullet"/>
+      <w:lvlText w:val=""/>
+      <w:lvlJc w:val="left"/>
+      <w:pPr>
+        <w:ind w:left="2160" w:hanging="360"/>
+      </w:pPr>
+      <w:rPr>
+        <w:rFonts w:ascii="Wingdings" w:hAnsi="Wingdings" w:hint="default"/>
+      </w:rPr>
+    </w:lvl>
+    <w:lvl w:ilvl="3" w:tplc="24508EF2">
+      <w:start w:val="1"/>
+      <w:numFmt w:val="bullet"/>
+      <w:lvlText w:val=""/>
+      <w:lvlJc w:val="left"/>
+      <w:pPr>
+        <w:ind w:left="2880" w:hanging="360"/>
+      </w:pPr>
+      <w:rPr>
+        <w:rFonts w:ascii="Symbol" w:hAnsi="Symbol" w:hint="default"/>
+      </w:rPr>
+    </w:lvl>
+    <w:lvl w:ilvl="4" w:tplc="77D805D2">
+      <w:start w:val="1"/>
+      <w:numFmt w:val="bullet"/>
+      <w:lvlText w:val="o"/>
+      <w:lvlJc w:val="left"/>
+      <w:pPr>
+        <w:ind w:left="3600" w:hanging="360"/>
+      </w:pPr>
+      <w:rPr>
+        <w:rFonts w:ascii="Courier New" w:hAnsi="Courier New" w:hint="default"/>
+      </w:rPr>
+    </w:lvl>
+    <w:lvl w:ilvl="5" w:tplc="C58E7618">
+      <w:start w:val="1"/>
+      <w:numFmt w:val="bullet"/>
+      <w:lvlText w:val=""/>
+      <w:lvlJc w:val="left"/>
+      <w:pPr>
+        <w:ind w:left="4320" w:hanging="360"/>
+      </w:pPr>
+      <w:rPr>
+        <w:rFonts w:ascii="Wingdings" w:hAnsi="Wingdings" w:hint="default"/>
+      </w:rPr>
+    </w:lvl>
+    <w:lvl w:ilvl="6" w:tplc="EFC4CBDA">
+      <w:start w:val="1"/>
+      <w:numFmt w:val="bullet"/>
+      <w:lvlText w:val=""/>
+      <w:lvlJc w:val="left"/>
+      <w:pPr>
+        <w:ind w:left="5040" w:hanging="360"/>
+      </w:pPr>
+      <w:rPr>
+        <w:rFonts w:ascii="Symbol" w:hAnsi="Symbol" w:hint="default"/>
+      </w:rPr>
+    </w:lvl>
+    <w:lvl w:ilvl="7" w:tplc="0F1E609A">
+      <w:start w:val="1"/>
+      <w:numFmt w:val="bullet"/>
+      <w:lvlText w:val="o"/>
+      <w:lvlJc w:val="left"/>
+      <w:pPr>
+        <w:ind w:left="5760" w:hanging="360"/>
+      </w:pPr>
+      <w:rPr>
+        <w:rFonts w:ascii="Courier New" w:hAnsi="Courier New" w:hint="default"/>
+      </w:rPr>
+    </w:lvl>
+    <w:lvl w:ilvl="8" w:tplc="6AF23116">
+      <w:start w:val="1"/>
+      <w:numFmt w:val="bullet"/>
+      <w:lvlText w:val=""/>
+      <w:lvlJc w:val="left"/>
+      <w:pPr>
+        <w:ind w:left="6480" w:hanging="360"/>
+      </w:pPr>
+      <w:rPr>
+        <w:rFonts w:ascii="Wingdings" w:hAnsi="Wingdings" w:hint="default"/>
+      </w:rPr>
+    </w:lvl>
+  </w:abstractNum>
+  <w:abstractNum w:abstractNumId="7" w15:restartNumberingAfterBreak="0">
     <w:nsid w:val="6CAC59BB"/>
     <w:multiLevelType w:val="hybridMultilevel"/>
     <w:tmpl w:val="B78AD472"/>
@@ -2197,7 +2102,120 @@
       </w:pPr>
     </w:lvl>
   </w:abstractNum>
-  <w:abstractNum w:abstractNumId="5" w15:restartNumberingAfterBreak="0">
+  <w:abstractNum w:abstractNumId="8" w15:restartNumberingAfterBreak="0">
+    <w:nsid w:val="74A35831"/>
+    <w:multiLevelType w:val="hybridMultilevel"/>
+    <w:tmpl w:val="173E2440"/>
+    <w:lvl w:ilvl="0" w:tplc="3612D1C8">
+      <w:start w:val="1"/>
+      <w:numFmt w:val="bullet"/>
+      <w:lvlText w:val=""/>
+      <w:lvlJc w:val="left"/>
+      <w:pPr>
+        <w:ind w:left="720" w:hanging="360"/>
+      </w:pPr>
+      <w:rPr>
+        <w:rFonts w:ascii="Symbol" w:hAnsi="Symbol" w:hint="default"/>
+      </w:rPr>
+    </w:lvl>
+    <w:lvl w:ilvl="1" w:tplc="8D3CD18E">
+      <w:start w:val="1"/>
+      <w:numFmt w:val="bullet"/>
+      <w:lvlText w:val="o"/>
+      <w:lvlJc w:val="left"/>
+      <w:pPr>
+        <w:ind w:left="1440" w:hanging="360"/>
+      </w:pPr>
+      <w:rPr>
+        <w:rFonts w:ascii="Courier New" w:hAnsi="Courier New" w:hint="default"/>
+      </w:rPr>
+    </w:lvl>
+    <w:lvl w:ilvl="2" w:tplc="CBD8B97C">
+      <w:start w:val="1"/>
+      <w:numFmt w:val="bullet"/>
+      <w:lvlText w:val=""/>
+      <w:lvlJc w:val="left"/>
+      <w:pPr>
+        <w:ind w:left="2160" w:hanging="360"/>
+      </w:pPr>
+      <w:rPr>
+        <w:rFonts w:ascii="Wingdings" w:hAnsi="Wingdings" w:hint="default"/>
+      </w:rPr>
+    </w:lvl>
+    <w:lvl w:ilvl="3" w:tplc="7A50B58C">
+      <w:start w:val="1"/>
+      <w:numFmt w:val="bullet"/>
+      <w:lvlText w:val=""/>
+      <w:lvlJc w:val="left"/>
+      <w:pPr>
+        <w:ind w:left="2880" w:hanging="360"/>
+      </w:pPr>
+      <w:rPr>
+        <w:rFonts w:ascii="Symbol" w:hAnsi="Symbol" w:hint="default"/>
+      </w:rPr>
+    </w:lvl>
+    <w:lvl w:ilvl="4" w:tplc="6F70912A">
+      <w:start w:val="1"/>
+      <w:numFmt w:val="bullet"/>
+      <w:lvlText w:val="o"/>
+      <w:lvlJc w:val="left"/>
+      <w:pPr>
+        <w:ind w:left="3600" w:hanging="360"/>
+      </w:pPr>
+      <w:rPr>
+        <w:rFonts w:ascii="Courier New" w:hAnsi="Courier New" w:hint="default"/>
+      </w:rPr>
+    </w:lvl>
+    <w:lvl w:ilvl="5" w:tplc="8C702EFC">
+      <w:start w:val="1"/>
+      <w:numFmt w:val="bullet"/>
+      <w:lvlText w:val=""/>
+      <w:lvlJc w:val="left"/>
+      <w:pPr>
+        <w:ind w:left="4320" w:hanging="360"/>
+      </w:pPr>
+      <w:rPr>
+        <w:rFonts w:ascii="Wingdings" w:hAnsi="Wingdings" w:hint="default"/>
+      </w:rPr>
+    </w:lvl>
+    <w:lvl w:ilvl="6" w:tplc="C55E5F7C">
+      <w:start w:val="1"/>
+      <w:numFmt w:val="bullet"/>
+      <w:lvlText w:val=""/>
+      <w:lvlJc w:val="left"/>
+      <w:pPr>
+        <w:ind w:left="5040" w:hanging="360"/>
+      </w:pPr>
+      <w:rPr>
+        <w:rFonts w:ascii="Symbol" w:hAnsi="Symbol" w:hint="default"/>
+      </w:rPr>
+    </w:lvl>
+    <w:lvl w:ilvl="7" w:tplc="A79A725E">
+      <w:start w:val="1"/>
+      <w:numFmt w:val="bullet"/>
+      <w:lvlText w:val="o"/>
+      <w:lvlJc w:val="left"/>
+      <w:pPr>
+        <w:ind w:left="5760" w:hanging="360"/>
+      </w:pPr>
+      <w:rPr>
+        <w:rFonts w:ascii="Courier New" w:hAnsi="Courier New" w:hint="default"/>
+      </w:rPr>
+    </w:lvl>
+    <w:lvl w:ilvl="8" w:tplc="E7E82CB8">
+      <w:start w:val="1"/>
+      <w:numFmt w:val="bullet"/>
+      <w:lvlText w:val=""/>
+      <w:lvlJc w:val="left"/>
+      <w:pPr>
+        <w:ind w:left="6480" w:hanging="360"/>
+      </w:pPr>
+      <w:rPr>
+        <w:rFonts w:ascii="Wingdings" w:hAnsi="Wingdings" w:hint="default"/>
+      </w:rPr>
+    </w:lvl>
+  </w:abstractNum>
+  <w:abstractNum w:abstractNumId="9" w15:restartNumberingAfterBreak="0">
     <w:nsid w:val="76C65F19"/>
     <w:multiLevelType w:val="hybridMultilevel"/>
     <w:tmpl w:val="9F7E3380"/>
@@ -2286,7 +2304,7 @@
       </w:pPr>
     </w:lvl>
   </w:abstractNum>
-  <w:abstractNum w:abstractNumId="6" w15:restartNumberingAfterBreak="0">
+  <w:abstractNum w:abstractNumId="10" w15:restartNumberingAfterBreak="0">
     <w:nsid w:val="7B524B87"/>
     <w:multiLevelType w:val="hybridMultilevel"/>
     <w:tmpl w:val="C2BAED9A"/>
@@ -2375,48 +2393,48 @@
       </w:pPr>
     </w:lvl>
   </w:abstractNum>
-  <w:num w:numId="11">
-    <w:abstractNumId w:val="10"/>
-  </w:num>
-  <w:num w:numId="10">
-    <w:abstractNumId w:val="9"/>
-  </w:num>
-  <w:num w:numId="9">
-    <w:abstractNumId w:val="8"/>
-  </w:num>
-  <w:num w:numId="8">
-    <w:abstractNumId w:val="7"/>
-  </w:num>
   <w:num w:numId="1">
     <w:abstractNumId w:val="6"/>
   </w:num>
   <w:num w:numId="2">
+    <w:abstractNumId w:val="5"/>
+  </w:num>
+  <w:num w:numId="3">
+    <w:abstractNumId w:val="8"/>
+  </w:num>
+  <w:num w:numId="4">
     <w:abstractNumId w:val="0"/>
   </w:num>
-  <w:num w:numId="3">
-    <w:abstractNumId w:val="5"/>
+  <w:num w:numId="5">
+    <w:abstractNumId w:val="10"/>
   </w:num>
-  <w:num w:numId="4">
+  <w:num w:numId="6">
     <w:abstractNumId w:val="1"/>
   </w:num>
-  <w:num w:numId="5">
+  <w:num w:numId="7">
+    <w:abstractNumId w:val="9"/>
+  </w:num>
+  <w:num w:numId="8">
     <w:abstractNumId w:val="2"/>
   </w:num>
-  <w:num w:numId="6">
+  <w:num w:numId="9">
     <w:abstractNumId w:val="3"/>
   </w:num>
-  <w:num w:numId="7">
+  <w:num w:numId="10">
     <w:abstractNumId w:val="4"/>
+  </w:num>
+  <w:num w:numId="11">
+    <w:abstractNumId w:val="7"/>
   </w:num>
 </w:numbering>
 </file>
 
 <file path=word/styles.xml><?xml version="1.0" encoding="utf-8"?>
-<w:styles xmlns:wp14="http://schemas.microsoft.com/office/word/2010/wordprocessingDrawing" xmlns:mc="http://schemas.openxmlformats.org/markup-compatibility/2006" xmlns:r="http://schemas.openxmlformats.org/officeDocument/2006/relationships" xmlns:w="http://schemas.openxmlformats.org/wordprocessingml/2006/main" xmlns:w14="http://schemas.microsoft.com/office/word/2010/wordml" xmlns:w15="http://schemas.microsoft.com/office/word/2012/wordml" mc:Ignorable="w14 w15 wp14">
+<w:styles xmlns:mc="http://schemas.openxmlformats.org/markup-compatibility/2006" xmlns:r="http://schemas.openxmlformats.org/officeDocument/2006/relationships" xmlns:w="http://schemas.openxmlformats.org/wordprocessingml/2006/main" xmlns:w14="http://schemas.microsoft.com/office/word/2010/wordml" xmlns:w15="http://schemas.microsoft.com/office/word/2012/wordml" mc:Ignorable="w14 w15">
   <w:docDefaults>
     <w:rPrDefault>
       <w:rPr>
-        <w:rFonts w:asciiTheme="minorHAnsi" w:hAnsiTheme="minorHAnsi" w:eastAsiaTheme="minorHAnsi" w:cstheme="minorBidi"/>
+        <w:rFonts w:asciiTheme="minorHAnsi" w:eastAsiaTheme="minorHAnsi" w:hAnsiTheme="minorHAnsi" w:cstheme="minorBidi"/>
         <w:sz w:val="22"/>
         <w:szCs w:val="22"/>
         <w:lang w:val="en-CA" w:eastAsia="en-US" w:bidi="ar-SA"/>
@@ -2431,14 +2449,14 @@
   <w:latentStyles w:defLockedState="0" w:defUIPriority="99" w:defSemiHidden="0" w:defUnhideWhenUsed="0" w:defQFormat="0" w:count="371">
     <w:lsdException w:name="Normal" w:uiPriority="0" w:qFormat="1"/>
     <w:lsdException w:name="heading 1" w:uiPriority="9" w:qFormat="1"/>
-    <w:lsdException w:name="heading 2" w:uiPriority="9" w:semiHidden="1" w:unhideWhenUsed="1" w:qFormat="1"/>
-    <w:lsdException w:name="heading 3" w:uiPriority="9" w:semiHidden="1" w:unhideWhenUsed="1" w:qFormat="1"/>
-    <w:lsdException w:name="heading 4" w:uiPriority="9" w:semiHidden="1" w:unhideWhenUsed="1" w:qFormat="1"/>
-    <w:lsdException w:name="heading 5" w:uiPriority="9" w:semiHidden="1" w:unhideWhenUsed="1" w:qFormat="1"/>
-    <w:lsdException w:name="heading 6" w:uiPriority="9" w:semiHidden="1" w:unhideWhenUsed="1" w:qFormat="1"/>
-    <w:lsdException w:name="heading 7" w:uiPriority="9" w:semiHidden="1" w:unhideWhenUsed="1" w:qFormat="1"/>
-    <w:lsdException w:name="heading 8" w:uiPriority="9" w:semiHidden="1" w:unhideWhenUsed="1" w:qFormat="1"/>
-    <w:lsdException w:name="heading 9" w:uiPriority="9" w:semiHidden="1" w:unhideWhenUsed="1" w:qFormat="1"/>
+    <w:lsdException w:name="heading 2" w:semiHidden="1" w:uiPriority="9" w:unhideWhenUsed="1" w:qFormat="1"/>
+    <w:lsdException w:name="heading 3" w:semiHidden="1" w:uiPriority="9" w:unhideWhenUsed="1" w:qFormat="1"/>
+    <w:lsdException w:name="heading 4" w:semiHidden="1" w:uiPriority="9" w:unhideWhenUsed="1" w:qFormat="1"/>
+    <w:lsdException w:name="heading 5" w:semiHidden="1" w:uiPriority="9" w:unhideWhenUsed="1" w:qFormat="1"/>
+    <w:lsdException w:name="heading 6" w:semiHidden="1" w:uiPriority="9" w:unhideWhenUsed="1" w:qFormat="1"/>
+    <w:lsdException w:name="heading 7" w:semiHidden="1" w:uiPriority="9" w:unhideWhenUsed="1" w:qFormat="1"/>
+    <w:lsdException w:name="heading 8" w:semiHidden="1" w:uiPriority="9" w:unhideWhenUsed="1" w:qFormat="1"/>
+    <w:lsdException w:name="heading 9" w:semiHidden="1" w:uiPriority="9" w:unhideWhenUsed="1" w:qFormat="1"/>
     <w:lsdException w:name="index 1" w:semiHidden="1" w:unhideWhenUsed="1"/>
     <w:lsdException w:name="index 2" w:semiHidden="1" w:unhideWhenUsed="1"/>
     <w:lsdException w:name="index 3" w:semiHidden="1" w:unhideWhenUsed="1"/>
@@ -2448,22 +2466,22 @@
     <w:lsdException w:name="index 7" w:semiHidden="1" w:unhideWhenUsed="1"/>
     <w:lsdException w:name="index 8" w:semiHidden="1" w:unhideWhenUsed="1"/>
     <w:lsdException w:name="index 9" w:semiHidden="1" w:unhideWhenUsed="1"/>
-    <w:lsdException w:name="toc 1" w:uiPriority="39" w:semiHidden="1" w:unhideWhenUsed="1"/>
-    <w:lsdException w:name="toc 2" w:uiPriority="39" w:semiHidden="1" w:unhideWhenUsed="1"/>
-    <w:lsdException w:name="toc 3" w:uiPriority="39" w:semiHidden="1" w:unhideWhenUsed="1"/>
-    <w:lsdException w:name="toc 4" w:uiPriority="39" w:semiHidden="1" w:unhideWhenUsed="1"/>
-    <w:lsdException w:name="toc 5" w:uiPriority="39" w:semiHidden="1" w:unhideWhenUsed="1"/>
-    <w:lsdException w:name="toc 6" w:uiPriority="39" w:semiHidden="1" w:unhideWhenUsed="1"/>
-    <w:lsdException w:name="toc 7" w:uiPriority="39" w:semiHidden="1" w:unhideWhenUsed="1"/>
-    <w:lsdException w:name="toc 8" w:uiPriority="39" w:semiHidden="1" w:unhideWhenUsed="1"/>
-    <w:lsdException w:name="toc 9" w:uiPriority="39" w:semiHidden="1" w:unhideWhenUsed="1"/>
+    <w:lsdException w:name="toc 1" w:semiHidden="1" w:uiPriority="39" w:unhideWhenUsed="1"/>
+    <w:lsdException w:name="toc 2" w:semiHidden="1" w:uiPriority="39" w:unhideWhenUsed="1"/>
+    <w:lsdException w:name="toc 3" w:semiHidden="1" w:uiPriority="39" w:unhideWhenUsed="1"/>
+    <w:lsdException w:name="toc 4" w:semiHidden="1" w:uiPriority="39" w:unhideWhenUsed="1"/>
+    <w:lsdException w:name="toc 5" w:semiHidden="1" w:uiPriority="39" w:unhideWhenUsed="1"/>
+    <w:lsdException w:name="toc 6" w:semiHidden="1" w:uiPriority="39" w:unhideWhenUsed="1"/>
+    <w:lsdException w:name="toc 7" w:semiHidden="1" w:uiPriority="39" w:unhideWhenUsed="1"/>
+    <w:lsdException w:name="toc 8" w:semiHidden="1" w:uiPriority="39" w:unhideWhenUsed="1"/>
+    <w:lsdException w:name="toc 9" w:semiHidden="1" w:uiPriority="39" w:unhideWhenUsed="1"/>
     <w:lsdException w:name="Normal Indent" w:semiHidden="1" w:unhideWhenUsed="1"/>
     <w:lsdException w:name="footnote text" w:semiHidden="1" w:unhideWhenUsed="1"/>
     <w:lsdException w:name="annotation text" w:semiHidden="1" w:unhideWhenUsed="1"/>
     <w:lsdException w:name="header" w:semiHidden="1" w:unhideWhenUsed="1"/>
     <w:lsdException w:name="footer" w:semiHidden="1" w:unhideWhenUsed="1"/>
     <w:lsdException w:name="index heading" w:semiHidden="1" w:unhideWhenUsed="1"/>
-    <w:lsdException w:name="caption" w:uiPriority="35" w:semiHidden="1" w:unhideWhenUsed="1" w:qFormat="1"/>
+    <w:lsdException w:name="caption" w:semiHidden="1" w:uiPriority="35" w:unhideWhenUsed="1" w:qFormat="1"/>
     <w:lsdException w:name="table of figures" w:semiHidden="1" w:unhideWhenUsed="1"/>
     <w:lsdException w:name="envelope address" w:semiHidden="1" w:unhideWhenUsed="1"/>
     <w:lsdException w:name="envelope return" w:semiHidden="1" w:unhideWhenUsed="1"/>
@@ -2494,7 +2512,7 @@
     <w:lsdException w:name="Title" w:uiPriority="10" w:qFormat="1"/>
     <w:lsdException w:name="Closing" w:semiHidden="1" w:unhideWhenUsed="1"/>
     <w:lsdException w:name="Signature" w:semiHidden="1" w:unhideWhenUsed="1"/>
-    <w:lsdException w:name="Default Paragraph Font" w:uiPriority="1" w:semiHidden="1" w:unhideWhenUsed="1"/>
+    <w:lsdException w:name="Default Paragraph Font" w:semiHidden="1" w:uiPriority="1" w:unhideWhenUsed="1"/>
     <w:lsdException w:name="Body Text" w:semiHidden="1" w:unhideWhenUsed="1"/>
     <w:lsdException w:name="Body Text Indent" w:semiHidden="1" w:unhideWhenUsed="1"/>
     <w:lsdException w:name="List Continue" w:semiHidden="1" w:unhideWhenUsed="1"/>
@@ -2694,8 +2712,8 @@
     <w:lsdException w:name="Subtle Reference" w:uiPriority="31" w:qFormat="1"/>
     <w:lsdException w:name="Intense Reference" w:uiPriority="32" w:qFormat="1"/>
     <w:lsdException w:name="Book Title" w:uiPriority="33" w:qFormat="1"/>
-    <w:lsdException w:name="Bibliography" w:uiPriority="37" w:semiHidden="1" w:unhideWhenUsed="1"/>
-    <w:lsdException w:name="TOC Heading" w:uiPriority="39" w:semiHidden="1" w:unhideWhenUsed="1" w:qFormat="1"/>
+    <w:lsdException w:name="Bibliography" w:semiHidden="1" w:uiPriority="37" w:unhideWhenUsed="1"/>
+    <w:lsdException w:name="TOC Heading" w:semiHidden="1" w:uiPriority="39" w:unhideWhenUsed="1" w:qFormat="1"/>
     <w:lsdException w:name="Plain Table 1" w:uiPriority="41"/>
     <w:lsdException w:name="Plain Table 2" w:uiPriority="42"/>
     <w:lsdException w:name="Plain Table 3" w:uiPriority="43"/>
@@ -2801,17 +2819,17 @@
     <w:lsdException w:name="List Table 6 Colorful Accent 6" w:uiPriority="51"/>
     <w:lsdException w:name="List Table 7 Colorful Accent 6" w:uiPriority="52"/>
   </w:latentStyles>
-  <w:style w:type="paragraph" w:styleId="Normal" w:default="1">
+  <w:style w:type="paragraph" w:default="1" w:styleId="Normal">
     <w:name w:val="Normal"/>
     <w:qFormat/>
   </w:style>
-  <w:style w:type="character" w:styleId="DefaultParagraphFont" w:default="1">
+  <w:style w:type="character" w:default="1" w:styleId="DefaultParagraphFont">
     <w:name w:val="Default Paragraph Font"/>
     <w:uiPriority w:val="1"/>
     <w:semiHidden/>
     <w:unhideWhenUsed/>
   </w:style>
-  <w:style w:type="table" w:styleId="TableNormal" w:default="1">
+  <w:style w:type="table" w:default="1" w:styleId="TableNormal">
     <w:name w:val="Normal Table"/>
     <w:uiPriority w:val="99"/>
     <w:semiHidden/>
@@ -2826,7 +2844,7 @@
       </w:tblCellMar>
     </w:tblPr>
   </w:style>
-  <w:style w:type="numbering" w:styleId="NoList" w:default="1">
+  <w:style w:type="numbering" w:default="1" w:styleId="NoList">
     <w:name w:val="No List"/>
     <w:uiPriority w:val="99"/>
     <w:semiHidden/>
@@ -2842,12 +2860,12 @@
     </w:pPr>
     <w:tblPr>
       <w:tblBorders>
-        <w:top w:val="single" w:color="auto" w:sz="4" w:space="0"/>
-        <w:left w:val="single" w:color="auto" w:sz="4" w:space="0"/>
-        <w:bottom w:val="single" w:color="auto" w:sz="4" w:space="0"/>
-        <w:right w:val="single" w:color="auto" w:sz="4" w:space="0"/>
-        <w:insideH w:val="single" w:color="auto" w:sz="4" w:space="0"/>
-        <w:insideV w:val="single" w:color="auto" w:sz="4" w:space="0"/>
+        <w:top w:val="single" w:sz="4" w:space="0" w:color="auto"/>
+        <w:left w:val="single" w:sz="4" w:space="0" w:color="auto"/>
+        <w:bottom w:val="single" w:sz="4" w:space="0" w:color="auto"/>
+        <w:right w:val="single" w:sz="4" w:space="0" w:color="auto"/>
+        <w:insideH w:val="single" w:sz="4" w:space="0" w:color="auto"/>
+        <w:insideV w:val="single" w:sz="4" w:space="0" w:color="auto"/>
       </w:tblBorders>
     </w:tblPr>
   </w:style>

</xml_diff>